<commit_message>
LAP22G31-137 #comment Updating Report
</commit_message>
<xml_diff>
--- a/docs/Sprint 2/Relatório.docx
+++ b/docs/Sprint 2/Relatório.docx
@@ -95,6 +95,12 @@
         <w:rPr>
           <w:lang w:bidi="pt-PT"/>
         </w:rPr>
+        <w:t xml:space="preserve"> – 1161605 </w:t>
+      </w:r>
+      <w:r>
+        <w:rPr>
+          <w:lang w:bidi="pt-PT"/>
+        </w:rPr>
         <w:t xml:space="preserve">| </w:t>
       </w:r>
       <w:r>
@@ -119,6 +125,10 @@
     <w:sdt>
       <w:sdtPr>
         <w:rPr>
+          <w:rFonts w:asciiTheme="minorHAnsi" w:eastAsiaTheme="minorHAnsi" w:hAnsiTheme="minorHAnsi" w:cstheme="minorBidi"/>
+          <w:color w:val="595959" w:themeColor="text1" w:themeTint="A6"/>
+          <w:sz w:val="22"/>
+          <w:szCs w:val="22"/>
           <w:lang w:val="pt-PT"/>
         </w:rPr>
         <w:id w:val="-1731303978"/>
@@ -129,18 +139,17 @@
       </w:sdtPr>
       <w:sdtEndPr>
         <w:rPr>
-          <w:rFonts w:asciiTheme="minorHAnsi" w:eastAsiaTheme="minorHAnsi" w:hAnsiTheme="minorHAnsi" w:cstheme="minorBidi"/>
           <w:b/>
           <w:bCs/>
-          <w:color w:val="595959" w:themeColor="text1" w:themeTint="A6"/>
-          <w:sz w:val="22"/>
-          <w:szCs w:val="22"/>
         </w:rPr>
       </w:sdtEndPr>
       <w:sdtContent>
         <w:p>
           <w:pPr>
             <w:pStyle w:val="Cabealhodondice"/>
+            <w:rPr>
+              <w:lang w:val="pt-PT"/>
+            </w:rPr>
           </w:pPr>
           <w:r>
             <w:rPr>
@@ -171,7 +180,7 @@
           <w:r>
             <w:fldChar w:fldCharType="separate"/>
           </w:r>
-          <w:hyperlink w:anchor="_Toc88056905" w:history="1">
+          <w:hyperlink w:anchor="_Toc89093577" w:history="1">
             <w:r>
               <w:rPr>
                 <w:rStyle w:val="Hiperligao"/>
@@ -198,7 +207,7 @@
                 <w:noProof/>
                 <w:webHidden/>
               </w:rPr>
-              <w:instrText xml:space="preserve"> PAGEREF _Toc88056905 \h </w:instrText>
+              <w:instrText xml:space="preserve"> PAGEREF _Toc89093577 \h </w:instrText>
             </w:r>
             <w:r>
               <w:rPr>
@@ -242,7 +251,7 @@
               <w:lang w:val="en-US"/>
             </w:rPr>
           </w:pPr>
-          <w:hyperlink w:anchor="_Toc88056906" w:history="1">
+          <w:hyperlink w:anchor="_Toc89093578" w:history="1">
             <w:r>
               <w:rPr>
                 <w:rStyle w:val="Hiperligao"/>
@@ -269,7 +278,7 @@
                 <w:noProof/>
                 <w:webHidden/>
               </w:rPr>
-              <w:instrText xml:space="preserve"> PAGEREF _Toc88056906 \h </w:instrText>
+              <w:instrText xml:space="preserve"> PAGEREF _Toc89093578 \h </w:instrText>
             </w:r>
             <w:r>
               <w:rPr>
@@ -289,7 +298,7 @@
                 <w:noProof/>
                 <w:webHidden/>
               </w:rPr>
-              <w:t>2</w:t>
+              <w:t>3</w:t>
             </w:r>
             <w:r>
               <w:rPr>
@@ -313,7 +322,7 @@
               <w:lang w:val="en-US"/>
             </w:rPr>
           </w:pPr>
-          <w:hyperlink w:anchor="_Toc88056907" w:history="1">
+          <w:hyperlink w:anchor="_Toc89093579" w:history="1">
             <w:r>
               <w:rPr>
                 <w:rStyle w:val="Hiperligao"/>
@@ -340,7 +349,7 @@
                 <w:noProof/>
                 <w:webHidden/>
               </w:rPr>
-              <w:instrText xml:space="preserve"> PAGEREF _Toc88056907 \h </w:instrText>
+              <w:instrText xml:space="preserve"> PAGEREF _Toc89093579 \h </w:instrText>
             </w:r>
             <w:r>
               <w:rPr>
@@ -360,7 +369,7 @@
                 <w:noProof/>
                 <w:webHidden/>
               </w:rPr>
-              <w:t>2</w:t>
+              <w:t>3</w:t>
             </w:r>
             <w:r>
               <w:rPr>
@@ -384,7 +393,7 @@
               <w:lang w:val="en-US"/>
             </w:rPr>
           </w:pPr>
-          <w:hyperlink w:anchor="_Toc88056908" w:history="1">
+          <w:hyperlink w:anchor="_Toc89093580" w:history="1">
             <w:r>
               <w:rPr>
                 <w:rStyle w:val="Hiperligao"/>
@@ -411,7 +420,7 @@
                 <w:noProof/>
                 <w:webHidden/>
               </w:rPr>
-              <w:instrText xml:space="preserve"> PAGEREF _Toc88056908 \h </w:instrText>
+              <w:instrText xml:space="preserve"> PAGEREF _Toc89093580 \h </w:instrText>
             </w:r>
             <w:r>
               <w:rPr>
@@ -431,7 +440,358 @@
                 <w:noProof/>
                 <w:webHidden/>
               </w:rPr>
-              <w:t>2</w:t>
+              <w:t>3</w:t>
+            </w:r>
+            <w:r>
+              <w:rPr>
+                <w:noProof/>
+                <w:webHidden/>
+              </w:rPr>
+              <w:fldChar w:fldCharType="end"/>
+            </w:r>
+          </w:hyperlink>
+        </w:p>
+        <w:p>
+          <w:pPr>
+            <w:pStyle w:val="ndice1"/>
+            <w:tabs>
+              <w:tab w:val="right" w:pos="8296"/>
+            </w:tabs>
+            <w:rPr>
+              <w:rFonts w:eastAsiaTheme="minorEastAsia"/>
+              <w:noProof/>
+              <w:color w:val="auto"/>
+              <w:lang w:val="en-US"/>
+            </w:rPr>
+          </w:pPr>
+          <w:hyperlink w:anchor="_Toc89093581" w:history="1">
+            <w:r>
+              <w:rPr>
+                <w:rStyle w:val="Hiperligao"/>
+                <w:noProof/>
+              </w:rPr>
+              <w:t>Sprint 2</w:t>
+            </w:r>
+            <w:r>
+              <w:rPr>
+                <w:noProof/>
+                <w:webHidden/>
+              </w:rPr>
+              <w:tab/>
+            </w:r>
+            <w:r>
+              <w:rPr>
+                <w:noProof/>
+                <w:webHidden/>
+              </w:rPr>
+              <w:fldChar w:fldCharType="begin"/>
+            </w:r>
+            <w:r>
+              <w:rPr>
+                <w:noProof/>
+                <w:webHidden/>
+              </w:rPr>
+              <w:instrText xml:space="preserve"> PAGEREF _Toc89093581 \h </w:instrText>
+            </w:r>
+            <w:r>
+              <w:rPr>
+                <w:noProof/>
+                <w:webHidden/>
+              </w:rPr>
+            </w:r>
+            <w:r>
+              <w:rPr>
+                <w:noProof/>
+                <w:webHidden/>
+              </w:rPr>
+              <w:fldChar w:fldCharType="separate"/>
+            </w:r>
+            <w:r>
+              <w:rPr>
+                <w:noProof/>
+                <w:webHidden/>
+              </w:rPr>
+              <w:t>4</w:t>
+            </w:r>
+            <w:r>
+              <w:rPr>
+                <w:noProof/>
+                <w:webHidden/>
+              </w:rPr>
+              <w:fldChar w:fldCharType="end"/>
+            </w:r>
+          </w:hyperlink>
+        </w:p>
+        <w:p>
+          <w:pPr>
+            <w:pStyle w:val="ndice2"/>
+            <w:tabs>
+              <w:tab w:val="right" w:pos="8296"/>
+            </w:tabs>
+            <w:rPr>
+              <w:rFonts w:eastAsiaTheme="minorEastAsia"/>
+              <w:noProof/>
+              <w:color w:val="auto"/>
+              <w:lang w:val="en-US"/>
+            </w:rPr>
+          </w:pPr>
+          <w:hyperlink w:anchor="_Toc89093582" w:history="1">
+            <w:r>
+              <w:rPr>
+                <w:rStyle w:val="Hiperligao"/>
+                <w:noProof/>
+              </w:rPr>
+              <w:t>Diagrama de Classes</w:t>
+            </w:r>
+            <w:r>
+              <w:rPr>
+                <w:noProof/>
+                <w:webHidden/>
+              </w:rPr>
+              <w:tab/>
+            </w:r>
+            <w:r>
+              <w:rPr>
+                <w:noProof/>
+                <w:webHidden/>
+              </w:rPr>
+              <w:fldChar w:fldCharType="begin"/>
+            </w:r>
+            <w:r>
+              <w:rPr>
+                <w:noProof/>
+                <w:webHidden/>
+              </w:rPr>
+              <w:instrText xml:space="preserve"> PAGEREF _Toc89093582 \h </w:instrText>
+            </w:r>
+            <w:r>
+              <w:rPr>
+                <w:noProof/>
+                <w:webHidden/>
+              </w:rPr>
+            </w:r>
+            <w:r>
+              <w:rPr>
+                <w:noProof/>
+                <w:webHidden/>
+              </w:rPr>
+              <w:fldChar w:fldCharType="separate"/>
+            </w:r>
+            <w:r>
+              <w:rPr>
+                <w:noProof/>
+                <w:webHidden/>
+              </w:rPr>
+              <w:t>4</w:t>
+            </w:r>
+            <w:r>
+              <w:rPr>
+                <w:noProof/>
+                <w:webHidden/>
+              </w:rPr>
+              <w:fldChar w:fldCharType="end"/>
+            </w:r>
+          </w:hyperlink>
+        </w:p>
+        <w:p>
+          <w:pPr>
+            <w:pStyle w:val="ndice2"/>
+            <w:tabs>
+              <w:tab w:val="right" w:pos="8296"/>
+            </w:tabs>
+            <w:rPr>
+              <w:rFonts w:eastAsiaTheme="minorEastAsia"/>
+              <w:noProof/>
+              <w:color w:val="auto"/>
+              <w:lang w:val="en-US"/>
+            </w:rPr>
+          </w:pPr>
+          <w:hyperlink w:anchor="_Toc89093583" w:history="1">
+            <w:r>
+              <w:rPr>
+                <w:rStyle w:val="Hiperligao"/>
+                <w:noProof/>
+              </w:rPr>
+              <w:t>Análise de Complexidade</w:t>
+            </w:r>
+            <w:r>
+              <w:rPr>
+                <w:noProof/>
+                <w:webHidden/>
+              </w:rPr>
+              <w:tab/>
+            </w:r>
+            <w:r>
+              <w:rPr>
+                <w:noProof/>
+                <w:webHidden/>
+              </w:rPr>
+              <w:fldChar w:fldCharType="begin"/>
+            </w:r>
+            <w:r>
+              <w:rPr>
+                <w:noProof/>
+                <w:webHidden/>
+              </w:rPr>
+              <w:instrText xml:space="preserve"> PAGEREF _Toc89093583 \h </w:instrText>
+            </w:r>
+            <w:r>
+              <w:rPr>
+                <w:noProof/>
+                <w:webHidden/>
+              </w:rPr>
+            </w:r>
+            <w:r>
+              <w:rPr>
+                <w:noProof/>
+                <w:webHidden/>
+              </w:rPr>
+              <w:fldChar w:fldCharType="separate"/>
+            </w:r>
+            <w:r>
+              <w:rPr>
+                <w:noProof/>
+                <w:webHidden/>
+              </w:rPr>
+              <w:t>4</w:t>
+            </w:r>
+            <w:r>
+              <w:rPr>
+                <w:noProof/>
+                <w:webHidden/>
+              </w:rPr>
+              <w:fldChar w:fldCharType="end"/>
+            </w:r>
+          </w:hyperlink>
+        </w:p>
+        <w:p>
+          <w:pPr>
+            <w:pStyle w:val="ndice3"/>
+            <w:tabs>
+              <w:tab w:val="right" w:pos="8296"/>
+            </w:tabs>
+            <w:rPr>
+              <w:noProof/>
+            </w:rPr>
+          </w:pPr>
+          <w:hyperlink w:anchor="_Toc89093584" w:history="1">
+            <w:r>
+              <w:rPr>
+                <w:rStyle w:val="Hiperligao"/>
+                <w:noProof/>
+                <w:lang w:val="en-US"/>
+              </w:rPr>
+              <w:t>[US201] As a Port manager, I which to import ports from a text file and create a 2D-tree with port locations.</w:t>
+            </w:r>
+            <w:r>
+              <w:rPr>
+                <w:noProof/>
+                <w:webHidden/>
+              </w:rPr>
+              <w:tab/>
+            </w:r>
+            <w:r>
+              <w:rPr>
+                <w:noProof/>
+                <w:webHidden/>
+              </w:rPr>
+              <w:fldChar w:fldCharType="begin"/>
+            </w:r>
+            <w:r>
+              <w:rPr>
+                <w:noProof/>
+                <w:webHidden/>
+              </w:rPr>
+              <w:instrText xml:space="preserve"> PAGEREF _Toc89093584 \h </w:instrText>
+            </w:r>
+            <w:r>
+              <w:rPr>
+                <w:noProof/>
+                <w:webHidden/>
+              </w:rPr>
+            </w:r>
+            <w:r>
+              <w:rPr>
+                <w:noProof/>
+                <w:webHidden/>
+              </w:rPr>
+              <w:fldChar w:fldCharType="separate"/>
+            </w:r>
+            <w:r>
+              <w:rPr>
+                <w:noProof/>
+                <w:webHidden/>
+              </w:rPr>
+              <w:t>4</w:t>
+            </w:r>
+            <w:r>
+              <w:rPr>
+                <w:noProof/>
+                <w:webHidden/>
+              </w:rPr>
+              <w:fldChar w:fldCharType="end"/>
+            </w:r>
+          </w:hyperlink>
+        </w:p>
+        <w:p>
+          <w:pPr>
+            <w:pStyle w:val="ndice3"/>
+            <w:tabs>
+              <w:tab w:val="right" w:pos="8296"/>
+            </w:tabs>
+            <w:rPr>
+              <w:noProof/>
+            </w:rPr>
+          </w:pPr>
+          <w:hyperlink w:anchor="_Toc89093585" w:history="1">
+            <w:r>
+              <w:rPr>
+                <w:rStyle w:val="Hiperligao"/>
+                <w:noProof/>
+                <w:lang w:val="en-US"/>
+              </w:rPr>
+              <w:t>[US202] As a Traffic manager, I which to find the closest port of a ship given its CallSign, on a certain DateTime.</w:t>
+            </w:r>
+            <w:r>
+              <w:rPr>
+                <w:noProof/>
+                <w:webHidden/>
+              </w:rPr>
+              <w:tab/>
+            </w:r>
+            <w:r>
+              <w:rPr>
+                <w:noProof/>
+                <w:webHidden/>
+              </w:rPr>
+              <w:fldChar w:fldCharType="begin"/>
+            </w:r>
+            <w:r>
+              <w:rPr>
+                <w:noProof/>
+                <w:webHidden/>
+              </w:rPr>
+              <w:instrText xml:space="preserve"> PAGEREF _Toc89093585 \h </w:instrText>
+            </w:r>
+            <w:r>
+              <w:rPr>
+                <w:noProof/>
+                <w:webHidden/>
+              </w:rPr>
+            </w:r>
+            <w:r>
+              <w:rPr>
+                <w:noProof/>
+                <w:webHidden/>
+              </w:rPr>
+              <w:fldChar w:fldCharType="separate"/>
+            </w:r>
+            <w:r>
+              <w:rPr>
+                <w:noProof/>
+                <w:webHidden/>
+              </w:rPr>
+              <w:t>5</w:t>
             </w:r>
             <w:r>
               <w:rPr>
@@ -463,7 +823,7 @@
       <w:pPr>
         <w:pStyle w:val="Ttulo1"/>
       </w:pPr>
-      <w:bookmarkStart w:id="0" w:name="_Toc88056905"/>
+      <w:bookmarkStart w:id="0" w:name="_Toc89093577"/>
       <w:r>
         <w:t>Introdução</w:t>
       </w:r>
@@ -579,11 +939,17 @@
     </w:p>
     <w:p/>
     <w:p>
+      <w:r>
+        <w:br w:type="page"/>
+      </w:r>
+    </w:p>
+    <w:p>
       <w:pPr>
         <w:pStyle w:val="Ttulo1"/>
       </w:pPr>
-      <w:bookmarkStart w:id="1" w:name="_Toc88056906"/>
-      <w:r>
+      <w:bookmarkStart w:id="1" w:name="_Toc89093578"/>
+      <w:r>
+        <w:lastRenderedPageBreak/>
         <w:t>Sprint 1</w:t>
       </w:r>
       <w:bookmarkEnd w:id="1"/>
@@ -592,17 +958,18 @@
       <w:pPr>
         <w:pStyle w:val="Ttulo2"/>
       </w:pPr>
-      <w:bookmarkStart w:id="2" w:name="_Toc88056907"/>
+      <w:bookmarkStart w:id="2" w:name="_Toc89093579"/>
       <w:r>
         <w:t>Diagrama de Classes</w:t>
       </w:r>
       <w:bookmarkEnd w:id="2"/>
     </w:p>
+    <w:p/>
     <w:p>
       <w:pPr>
         <w:pStyle w:val="Ttulo2"/>
       </w:pPr>
-      <w:bookmarkStart w:id="3" w:name="_Toc88056908"/>
+      <w:bookmarkStart w:id="3" w:name="_Toc89093580"/>
       <w:r>
         <w:t>Análise de Complexidade</w:t>
       </w:r>
@@ -613,8 +980,240 @@
         <w:br w:type="page"/>
       </w:r>
     </w:p>
+    <w:p>
+      <w:pPr>
+        <w:pStyle w:val="Ttulo1"/>
+      </w:pPr>
+      <w:bookmarkStart w:id="4" w:name="_Toc89093581"/>
+      <w:r>
+        <w:lastRenderedPageBreak/>
+        <w:t xml:space="preserve">Sprint </w:t>
+      </w:r>
+      <w:r>
+        <w:t>2</w:t>
+      </w:r>
+      <w:bookmarkEnd w:id="4"/>
+    </w:p>
+    <w:p>
+      <w:pPr>
+        <w:pStyle w:val="Ttulo2"/>
+      </w:pPr>
+      <w:bookmarkStart w:id="5" w:name="_Toc89093582"/>
+      <w:r>
+        <w:t>Diagrama de Classes</w:t>
+      </w:r>
+      <w:bookmarkEnd w:id="5"/>
+    </w:p>
+    <w:p>
+      <w:r>
+        <w:rPr>
+          <w:noProof/>
+        </w:rPr>
+        <w:drawing>
+          <wp:inline distT="0" distB="0" distL="0" distR="0" wp14:anchorId="6D03C187" wp14:editId="5AF389BE">
+            <wp:extent cx="5274310" cy="3776345"/>
+            <wp:effectExtent l="0" t="0" r="2540" b="0"/>
+            <wp:docPr id="2" name="Gráfico 2"/>
+            <wp:cNvGraphicFramePr>
+              <a:graphicFrameLocks xmlns:a="http://schemas.openxmlformats.org/drawingml/2006/main" noChangeAspect="1"/>
+            </wp:cNvGraphicFramePr>
+            <a:graphic xmlns:a="http://schemas.openxmlformats.org/drawingml/2006/main">
+              <a:graphicData uri="http://schemas.openxmlformats.org/drawingml/2006/picture">
+                <pic:pic xmlns:pic="http://schemas.openxmlformats.org/drawingml/2006/picture">
+                  <pic:nvPicPr>
+                    <pic:cNvPr id="2" name="Gráfico 2"/>
+                    <pic:cNvPicPr/>
+                  </pic:nvPicPr>
+                  <pic:blipFill>
+                    <a:blip r:embed="rId9" cstate="print">
+                      <a:extLst>
+                        <a:ext uri="{28A0092B-C50C-407E-A947-70E740481C1C}">
+                          <a14:useLocalDpi xmlns:a14="http://schemas.microsoft.com/office/drawing/2010/main" val="0"/>
+                        </a:ext>
+                        <a:ext uri="{96DAC541-7B7A-43D3-8B79-37D633B846F1}">
+                          <asvg:svgBlip xmlns:asvg="http://schemas.microsoft.com/office/drawing/2016/SVG/main" r:embed="rId10"/>
+                        </a:ext>
+                      </a:extLst>
+                    </a:blip>
+                    <a:stretch>
+                      <a:fillRect/>
+                    </a:stretch>
+                  </pic:blipFill>
+                  <pic:spPr>
+                    <a:xfrm>
+                      <a:off x="0" y="0"/>
+                      <a:ext cx="5274310" cy="3776345"/>
+                    </a:xfrm>
+                    <a:prstGeom prst="rect">
+                      <a:avLst/>
+                    </a:prstGeom>
+                  </pic:spPr>
+                </pic:pic>
+              </a:graphicData>
+            </a:graphic>
+          </wp:inline>
+        </w:drawing>
+      </w:r>
+    </w:p>
+    <w:p/>
+    <w:p>
+      <w:pPr>
+        <w:pStyle w:val="Ttulo2"/>
+      </w:pPr>
+      <w:bookmarkStart w:id="6" w:name="_Toc89093583"/>
+      <w:r>
+        <w:t>Análise de Complexidade</w:t>
+      </w:r>
+      <w:bookmarkEnd w:id="6"/>
+    </w:p>
+    <w:p/>
+    <w:p>
+      <w:pPr>
+        <w:pStyle w:val="Ttulo3"/>
+        <w:rPr>
+          <w:lang w:val="en-US"/>
+        </w:rPr>
+      </w:pPr>
+      <w:bookmarkStart w:id="7" w:name="_Toc89093584"/>
+      <w:r>
+        <w:rPr>
+          <w:lang w:val="en-US"/>
+        </w:rPr>
+        <w:t>[US201] As a Port manager, I which to import ports from a text file and create a 2D-tree with port locations.</w:t>
+      </w:r>
+      <w:bookmarkEnd w:id="7"/>
+    </w:p>
+    <w:p>
+      <w:r>
+        <w:t xml:space="preserve">De acordo com o </w:t>
+      </w:r>
+      <w:r>
+        <w:t xml:space="preserve">pedido no enunciado, o que se pretende nesta funcionalidade é receber informação de um ficheiro e inserir a mesma numa estrutura adequada. Para isso teremos um processo que irá percorrer todas as linhas do documento indicado. Depois iremos a cada uma das linhas construir o objeto Porto e de seguida inserimos na árvore 2D-Tree. </w:t>
+      </w:r>
+    </w:p>
+    <w:p>
+      <w:pPr>
+        <w:rPr>
+          <w:rFonts w:eastAsiaTheme="minorEastAsia"/>
+        </w:rPr>
+      </w:pPr>
+      <w:r>
+        <w:t xml:space="preserve">Deste modo, ler a linha e construir o Porto tem complexidade 1 e inserir na 2d-Tree tem complexidade </w:t>
+      </w:r>
+      <m:oMath>
+        <m:r>
+          <w:rPr>
+            <w:rFonts w:ascii="Cambria Math" w:hAnsi="Cambria Math"/>
+          </w:rPr>
+          <m:t>log n</m:t>
+        </m:r>
+      </m:oMath>
+      <w:r>
+        <w:t xml:space="preserve"> . Como tal a criação desta árvore irá ter no seu pior cenário </w:t>
+      </w:r>
+      <m:oMath>
+        <m:r>
+          <w:rPr>
+            <w:rFonts w:ascii="Cambria Math" w:hAnsi="Cambria Math"/>
+          </w:rPr>
+          <m:t>n*</m:t>
+        </m:r>
+        <m:func>
+          <m:funcPr>
+            <m:ctrlPr>
+              <w:rPr>
+                <w:rFonts w:ascii="Cambria Math" w:hAnsi="Cambria Math"/>
+                <w:i/>
+              </w:rPr>
+            </m:ctrlPr>
+          </m:funcPr>
+          <m:fName>
+            <m:r>
+              <m:rPr>
+                <m:sty m:val="p"/>
+              </m:rPr>
+              <w:rPr>
+                <w:rFonts w:ascii="Cambria Math" w:hAnsi="Cambria Math"/>
+              </w:rPr>
+              <m:t>log</m:t>
+            </m:r>
+          </m:fName>
+          <m:e>
+            <m:r>
+              <w:rPr>
+                <w:rFonts w:ascii="Cambria Math" w:hAnsi="Cambria Math"/>
+              </w:rPr>
+              <m:t>n</m:t>
+            </m:r>
+          </m:e>
+        </m:func>
+      </m:oMath>
+      <w:r>
+        <w:rPr>
+          <w:rFonts w:eastAsiaTheme="minorEastAsia"/>
+        </w:rPr>
+        <w:t xml:space="preserve"> de complexidade temporal.</w:t>
+      </w:r>
+    </w:p>
+    <w:p>
+      <w:pPr>
+        <w:jc w:val="right"/>
+      </w:pPr>
+      <w:r>
+        <w:rPr>
+          <w:rFonts w:eastAsiaTheme="minorEastAsia"/>
+        </w:rPr>
+        <w:t>Diogo Sá Dias - 1161605</w:t>
+      </w:r>
+    </w:p>
+    <w:p/>
+    <w:p>
+      <w:pPr>
+        <w:pStyle w:val="Ttulo3"/>
+        <w:rPr>
+          <w:lang w:val="en-US"/>
+        </w:rPr>
+      </w:pPr>
+      <w:bookmarkStart w:id="8" w:name="_Toc89093585"/>
+      <w:r>
+        <w:rPr>
+          <w:lang w:val="en-US"/>
+        </w:rPr>
+        <w:lastRenderedPageBreak/>
+        <w:t xml:space="preserve">[US202] As a Traffic manager, I which to find the closest port of a ship given its </w:t>
+      </w:r>
+      <w:proofErr w:type="spellStart"/>
+      <w:r>
+        <w:rPr>
+          <w:lang w:val="en-US"/>
+        </w:rPr>
+        <w:t>CallSign</w:t>
+      </w:r>
+      <w:proofErr w:type="spellEnd"/>
+      <w:r>
+        <w:rPr>
+          <w:lang w:val="en-US"/>
+        </w:rPr>
+        <w:t xml:space="preserve">, on a certain </w:t>
+      </w:r>
+      <w:proofErr w:type="spellStart"/>
+      <w:r>
+        <w:rPr>
+          <w:lang w:val="en-US"/>
+        </w:rPr>
+        <w:t>DateTime</w:t>
+      </w:r>
+      <w:proofErr w:type="spellEnd"/>
+      <w:r>
+        <w:rPr>
+          <w:lang w:val="en-US"/>
+        </w:rPr>
+        <w:t>.</w:t>
+      </w:r>
+      <w:bookmarkEnd w:id="8"/>
+    </w:p>
     <w:sectPr>
-      <w:footerReference w:type="default" r:id="rId9"/>
+      <w:footerReference w:type="default" r:id="rId11"/>
       <w:pgSz w:w="11906" w:h="16838" w:code="9"/>
       <w:pgMar w:top="1728" w:right="1800" w:bottom="1440" w:left="1800" w:header="720" w:footer="720" w:gutter="0"/>
       <w:pgNumType w:start="0"/>
@@ -1668,7 +2267,6 @@
     <w:next w:val="Normal"/>
     <w:link w:val="Ttulo3Carter"/>
     <w:uiPriority w:val="9"/>
-    <w:semiHidden/>
     <w:unhideWhenUsed/>
     <w:qFormat/>
     <w:rsid w:val="002554CD"/>
@@ -1997,7 +2595,6 @@
     <w:basedOn w:val="Tipodeletrapredefinidodopargrafo"/>
     <w:link w:val="Ttulo3"/>
     <w:uiPriority w:val="9"/>
-    <w:semiHidden/>
     <w:rsid w:val="00C6554A"/>
     <w:rPr>
       <w:rFonts w:asciiTheme="majorHAnsi" w:eastAsiaTheme="majorEastAsia" w:hAnsiTheme="majorHAnsi" w:cstheme="majorBidi"/>
@@ -2619,6 +3216,19 @@
     <w:pPr>
       <w:spacing w:after="100"/>
       <w:ind w:left="220"/>
+    </w:pPr>
+  </w:style>
+  <w:style w:type="paragraph" w:styleId="ndice3">
+    <w:name w:val="toc 3"/>
+    <w:basedOn w:val="Normal"/>
+    <w:next w:val="Normal"/>
+    <w:autoRedefine/>
+    <w:uiPriority w:val="39"/>
+    <w:unhideWhenUsed/>
+    <w:rsid w:val="00A20AE2"/>
+    <w:pPr>
+      <w:spacing w:after="100"/>
+      <w:ind w:left="440"/>
     </w:pPr>
   </w:style>
 </w:styles>

</xml_diff>

<commit_message>
LAP22G31-137 #comment US202 and review done
</commit_message>
<xml_diff>
--- a/docs/Sprint 2/Relatório.docx
+++ b/docs/Sprint 2/Relatório.docx
@@ -55,7 +55,7 @@
     </w:p>
     <w:p>
       <w:pPr>
-        <w:pStyle w:val="Ttulo"/>
+        <w:pStyle w:val="Title"/>
       </w:pPr>
       <w:r>
         <w:t>Relatório – Sprint 1-2</w:t>
@@ -63,7 +63,7 @@
     </w:p>
     <w:p>
       <w:pPr>
-        <w:pStyle w:val="Subttulo"/>
+        <w:pStyle w:val="Subtitle"/>
       </w:pPr>
       <w:r>
         <w:t>Exposição e Explicação</w:t>
@@ -146,7 +146,7 @@
       <w:sdtContent>
         <w:p>
           <w:pPr>
-            <w:pStyle w:val="Cabealhodondice"/>
+            <w:pStyle w:val="TOCHeading"/>
             <w:rPr>
               <w:lang w:val="pt-PT"/>
             </w:rPr>
@@ -160,7 +160,7 @@
         </w:p>
         <w:p>
           <w:pPr>
-            <w:pStyle w:val="ndice1"/>
+            <w:pStyle w:val="TOC1"/>
             <w:tabs>
               <w:tab w:val="right" w:pos="8296"/>
             </w:tabs>
@@ -183,7 +183,7 @@
           <w:hyperlink w:anchor="_Toc89093577" w:history="1">
             <w:r>
               <w:rPr>
-                <w:rStyle w:val="Hiperligao"/>
+                <w:rStyle w:val="Hyperlink"/>
                 <w:noProof/>
               </w:rPr>
               <w:t>Introdução</w:t>
@@ -240,7 +240,7 @@
         </w:p>
         <w:p>
           <w:pPr>
-            <w:pStyle w:val="ndice1"/>
+            <w:pStyle w:val="TOC1"/>
             <w:tabs>
               <w:tab w:val="right" w:pos="8296"/>
             </w:tabs>
@@ -254,7 +254,7 @@
           <w:hyperlink w:anchor="_Toc89093578" w:history="1">
             <w:r>
               <w:rPr>
-                <w:rStyle w:val="Hiperligao"/>
+                <w:rStyle w:val="Hyperlink"/>
                 <w:noProof/>
               </w:rPr>
               <w:t>Sprint 1</w:t>
@@ -311,7 +311,7 @@
         </w:p>
         <w:p>
           <w:pPr>
-            <w:pStyle w:val="ndice2"/>
+            <w:pStyle w:val="TOC2"/>
             <w:tabs>
               <w:tab w:val="right" w:pos="8296"/>
             </w:tabs>
@@ -325,7 +325,7 @@
           <w:hyperlink w:anchor="_Toc89093579" w:history="1">
             <w:r>
               <w:rPr>
-                <w:rStyle w:val="Hiperligao"/>
+                <w:rStyle w:val="Hyperlink"/>
                 <w:noProof/>
               </w:rPr>
               <w:t>Diagrama de Classes</w:t>
@@ -382,7 +382,7 @@
         </w:p>
         <w:p>
           <w:pPr>
-            <w:pStyle w:val="ndice2"/>
+            <w:pStyle w:val="TOC2"/>
             <w:tabs>
               <w:tab w:val="right" w:pos="8296"/>
             </w:tabs>
@@ -396,7 +396,7 @@
           <w:hyperlink w:anchor="_Toc89093580" w:history="1">
             <w:r>
               <w:rPr>
-                <w:rStyle w:val="Hiperligao"/>
+                <w:rStyle w:val="Hyperlink"/>
                 <w:noProof/>
               </w:rPr>
               <w:t>Análise de Complexidade</w:t>
@@ -453,7 +453,7 @@
         </w:p>
         <w:p>
           <w:pPr>
-            <w:pStyle w:val="ndice1"/>
+            <w:pStyle w:val="TOC1"/>
             <w:tabs>
               <w:tab w:val="right" w:pos="8296"/>
             </w:tabs>
@@ -467,7 +467,7 @@
           <w:hyperlink w:anchor="_Toc89093581" w:history="1">
             <w:r>
               <w:rPr>
-                <w:rStyle w:val="Hiperligao"/>
+                <w:rStyle w:val="Hyperlink"/>
                 <w:noProof/>
               </w:rPr>
               <w:t>Sprint 2</w:t>
@@ -524,7 +524,7 @@
         </w:p>
         <w:p>
           <w:pPr>
-            <w:pStyle w:val="ndice2"/>
+            <w:pStyle w:val="TOC2"/>
             <w:tabs>
               <w:tab w:val="right" w:pos="8296"/>
             </w:tabs>
@@ -538,7 +538,7 @@
           <w:hyperlink w:anchor="_Toc89093582" w:history="1">
             <w:r>
               <w:rPr>
-                <w:rStyle w:val="Hiperligao"/>
+                <w:rStyle w:val="Hyperlink"/>
                 <w:noProof/>
               </w:rPr>
               <w:t>Diagrama de Classes</w:t>
@@ -595,7 +595,7 @@
         </w:p>
         <w:p>
           <w:pPr>
-            <w:pStyle w:val="ndice2"/>
+            <w:pStyle w:val="TOC2"/>
             <w:tabs>
               <w:tab w:val="right" w:pos="8296"/>
             </w:tabs>
@@ -609,7 +609,7 @@
           <w:hyperlink w:anchor="_Toc89093583" w:history="1">
             <w:r>
               <w:rPr>
-                <w:rStyle w:val="Hiperligao"/>
+                <w:rStyle w:val="Hyperlink"/>
                 <w:noProof/>
               </w:rPr>
               <w:t>Análise de Complexidade</w:t>
@@ -666,7 +666,7 @@
         </w:p>
         <w:p>
           <w:pPr>
-            <w:pStyle w:val="ndice3"/>
+            <w:pStyle w:val="TOC3"/>
             <w:tabs>
               <w:tab w:val="right" w:pos="8296"/>
             </w:tabs>
@@ -677,7 +677,7 @@
           <w:hyperlink w:anchor="_Toc89093584" w:history="1">
             <w:r>
               <w:rPr>
-                <w:rStyle w:val="Hiperligao"/>
+                <w:rStyle w:val="Hyperlink"/>
                 <w:noProof/>
                 <w:lang w:val="en-US"/>
               </w:rPr>
@@ -735,7 +735,7 @@
         </w:p>
         <w:p>
           <w:pPr>
-            <w:pStyle w:val="ndice3"/>
+            <w:pStyle w:val="TOC3"/>
             <w:tabs>
               <w:tab w:val="right" w:pos="8296"/>
             </w:tabs>
@@ -746,7 +746,7 @@
           <w:hyperlink w:anchor="_Toc89093585" w:history="1">
             <w:r>
               <w:rPr>
-                <w:rStyle w:val="Hiperligao"/>
+                <w:rStyle w:val="Hyperlink"/>
                 <w:noProof/>
                 <w:lang w:val="en-US"/>
               </w:rPr>
@@ -821,7 +821,7 @@
     </w:p>
     <w:p>
       <w:pPr>
-        <w:pStyle w:val="Ttulo1"/>
+        <w:pStyle w:val="Heading1"/>
       </w:pPr>
       <w:bookmarkStart w:id="0" w:name="_Toc89093577"/>
       <w:r>
@@ -945,7 +945,7 @@
     </w:p>
     <w:p>
       <w:pPr>
-        <w:pStyle w:val="Ttulo1"/>
+        <w:pStyle w:val="Heading1"/>
       </w:pPr>
       <w:bookmarkStart w:id="1" w:name="_Toc89093578"/>
       <w:r>
@@ -956,7 +956,7 @@
     </w:p>
     <w:p>
       <w:pPr>
-        <w:pStyle w:val="Ttulo2"/>
+        <w:pStyle w:val="Heading2"/>
       </w:pPr>
       <w:bookmarkStart w:id="2" w:name="_Toc89093579"/>
       <w:r>
@@ -967,7 +967,7 @@
     <w:p/>
     <w:p>
       <w:pPr>
-        <w:pStyle w:val="Ttulo2"/>
+        <w:pStyle w:val="Heading2"/>
       </w:pPr>
       <w:bookmarkStart w:id="3" w:name="_Toc89093580"/>
       <w:r>
@@ -982,21 +982,18 @@
     </w:p>
     <w:p>
       <w:pPr>
-        <w:pStyle w:val="Ttulo1"/>
+        <w:pStyle w:val="Heading1"/>
       </w:pPr>
       <w:bookmarkStart w:id="4" w:name="_Toc89093581"/>
       <w:r>
         <w:lastRenderedPageBreak/>
-        <w:t xml:space="preserve">Sprint </w:t>
-      </w:r>
-      <w:r>
-        <w:t>2</w:t>
+        <w:t>Sprint 2</w:t>
       </w:r>
       <w:bookmarkEnd w:id="4"/>
     </w:p>
     <w:p>
       <w:pPr>
-        <w:pStyle w:val="Ttulo2"/>
+        <w:pStyle w:val="Heading2"/>
       </w:pPr>
       <w:bookmarkStart w:id="5" w:name="_Toc89093582"/>
       <w:r>
@@ -1058,18 +1055,30 @@
     <w:p/>
     <w:p>
       <w:pPr>
-        <w:pStyle w:val="Ttulo2"/>
+        <w:pStyle w:val="Heading2"/>
+        <w:rPr>
+          <w:lang w:val="en-US"/>
+        </w:rPr>
       </w:pPr>
       <w:bookmarkStart w:id="6" w:name="_Toc89093583"/>
       <w:r>
+        <w:rPr>
+          <w:lang w:val="en-US"/>
+        </w:rPr>
         <w:t>Análise de Complexidade</w:t>
       </w:r>
       <w:bookmarkEnd w:id="6"/>
     </w:p>
-    <w:p/>
     <w:p>
       <w:pPr>
-        <w:pStyle w:val="Ttulo3"/>
+        <w:rPr>
+          <w:lang w:val="en-US"/>
+        </w:rPr>
+      </w:pPr>
+    </w:p>
+    <w:p>
+      <w:pPr>
+        <w:pStyle w:val="Heading3"/>
         <w:rPr>
           <w:lang w:val="en-US"/>
         </w:rPr>
@@ -1169,7 +1178,7 @@
     <w:p/>
     <w:p>
       <w:pPr>
-        <w:pStyle w:val="Ttulo3"/>
+        <w:pStyle w:val="Heading3"/>
         <w:rPr>
           <w:lang w:val="en-US"/>
         </w:rPr>
@@ -1212,6 +1221,53 @@
       </w:r>
       <w:bookmarkEnd w:id="8"/>
     </w:p>
+    <w:p>
+      <w:pPr>
+        <w:rPr>
+          <w:lang w:val="en-US"/>
+        </w:rPr>
+      </w:pPr>
+    </w:p>
+    <w:p>
+      <w:r>
+        <w:t>De acordo com o enunciado p</w:t>
+      </w:r>
+      <w:r>
+        <w:t xml:space="preserve">retende-se encontrar o porto mais próximo usando a 2D-Tree anteriormente criada. Para isso implementei um método da 2D-Tree designado de </w:t>
+      </w:r>
+      <w:proofErr w:type="spellStart"/>
+      <w:r>
+        <w:t>findNearestNeighbour</w:t>
+      </w:r>
+      <w:proofErr w:type="spellEnd"/>
+      <w:r>
+        <w:t>. Esse método vai calcular a distância entre o ponto dado e um nó da 2d-Tree, começando pela raiz e continuando, recursivamente por ambas os ramos da 2d-Tree</w:t>
+      </w:r>
+      <w:r>
+        <w:t>. No final guarda a informação do nó mais próximo.</w:t>
+      </w:r>
+    </w:p>
+    <w:p>
+      <w:r>
+        <w:t xml:space="preserve">Assim esta funcionalidade vai ter, no melhor caso complexidade </w:t>
+      </w:r>
+      <m:oMath>
+        <m:r>
+          <w:rPr>
+            <w:rFonts w:ascii="Cambria Math" w:hAnsi="Cambria Math"/>
+          </w:rPr>
+          <m:t>log n</m:t>
+        </m:r>
+      </m:oMath>
+      <w:r>
+        <w:rPr>
+          <w:rFonts w:eastAsiaTheme="minorEastAsia"/>
+        </w:rPr>
+        <w:t xml:space="preserve"> e, caso a dimensão da árvore for alta ou a forma como os nós da árvore for especialmente organizada, a complexidade será n.</w:t>
+      </w:r>
+    </w:p>
+    <w:p/>
+    <w:p/>
     <w:sectPr>
       <w:footerReference w:type="default" r:id="rId11"/>
       <w:pgSz w:w="11906" w:h="16838" w:code="9"/>
@@ -1254,7 +1310,7 @@
 <w:ftr xmlns:wpc="http://schemas.microsoft.com/office/word/2010/wordprocessingCanvas" xmlns:cx="http://schemas.microsoft.com/office/drawing/2014/chartex" xmlns:cx1="http://schemas.microsoft.com/office/drawing/2015/9/8/chartex" xmlns:cx2="http://schemas.microsoft.com/office/drawing/2015/10/21/chartex" xmlns:cx3="http://schemas.microsoft.com/office/drawing/2016/5/9/chartex" xmlns:cx4="http://schemas.microsoft.com/office/drawing/2016/5/10/chartex" xmlns:cx5="http://schemas.microsoft.com/office/drawing/2016/5/11/chartex" xmlns:cx6="http://schemas.microsoft.com/office/drawing/2016/5/12/chartex" xmlns:cx7="http://schemas.microsoft.com/office/drawing/2016/5/13/chartex" xmlns:cx8="http://schemas.microsoft.com/office/drawing/2016/5/14/chartex" xmlns:mc="http://schemas.openxmlformats.org/markup-compatibility/2006" xmlns:aink="http://schemas.microsoft.com/office/drawing/2016/ink" xmlns:am3d="http://schemas.microsoft.com/office/drawing/2017/model3d" xmlns:o="urn:schemas-microsoft-com:office:office" xmlns:r="http://schemas.openxmlformats.org/officeDocument/2006/relationships" xmlns:m="http://schemas.openxmlformats.org/officeDocument/2006/math" xmlns:v="urn:schemas-microsoft-com:vml" xmlns:wp14="http://schemas.microsoft.com/office/word/2010/wordprocessingDrawing" xmlns:wp="http://schemas.openxmlformats.org/drawingml/2006/wordprocessingDrawing" xmlns:w10="urn:schemas-microsoft-com:office:word" xmlns:w="http://schemas.openxmlformats.org/wordprocessingml/2006/main" xmlns:w14="http://schemas.microsoft.com/office/word/2010/wordml" xmlns:w15="http://schemas.microsoft.com/office/word/2012/wordml" xmlns:w16cex="http://schemas.microsoft.com/office/word/2018/wordml/cex" xmlns:w16cid="http://schemas.microsoft.com/office/word/2016/wordml/cid" xmlns:w16="http://schemas.microsoft.com/office/word/2018/wordml" xmlns:w16sdtdh="http://schemas.microsoft.com/office/word/2020/wordml/sdtdatahash" xmlns:w16se="http://schemas.microsoft.com/office/word/2015/wordml/symex" xmlns:wpg="http://schemas.microsoft.com/office/word/2010/wordprocessingGroup" xmlns:wpi="http://schemas.microsoft.com/office/word/2010/wordprocessingInk" xmlns:wne="http://schemas.microsoft.com/office/word/2006/wordml" xmlns:wps="http://schemas.microsoft.com/office/word/2010/wordprocessingShape" mc:Ignorable="w14 w15 w16se w16cid w16 w16cex w16sdtdh wp14">
   <w:p>
     <w:pPr>
-      <w:pStyle w:val="Rodap"/>
+      <w:pStyle w:val="Footer"/>
     </w:pPr>
     <w:r>
       <w:rPr>
@@ -1479,7 +1535,7 @@
     <w:lvl w:ilvl="0">
       <w:start w:val="1"/>
       <w:numFmt w:val="decimal"/>
-      <w:pStyle w:val="Listanumerada"/>
+      <w:pStyle w:val="ListNumber"/>
       <w:lvlText w:val="%1."/>
       <w:lvlJc w:val="left"/>
       <w:pPr>
@@ -1497,7 +1553,7 @@
     <w:lvl w:ilvl="0">
       <w:start w:val="1"/>
       <w:numFmt w:val="bullet"/>
-      <w:pStyle w:val="Listacommarcas"/>
+      <w:pStyle w:val="ListBullet"/>
       <w:lvlText w:val="−"/>
       <w:lvlJc w:val="left"/>
       <w:pPr>
@@ -2217,11 +2273,11 @@
     <w:qFormat/>
     <w:rsid w:val="00333D0D"/>
   </w:style>
-  <w:style w:type="paragraph" w:styleId="Ttulo1">
+  <w:style w:type="paragraph" w:styleId="Heading1">
     <w:name w:val="heading 1"/>
     <w:basedOn w:val="Normal"/>
     <w:next w:val="Normal"/>
-    <w:link w:val="Ttulo1Carter"/>
+    <w:link w:val="Heading1Char"/>
     <w:uiPriority w:val="9"/>
     <w:qFormat/>
     <w:rsid w:val="00333D0D"/>
@@ -2238,11 +2294,11 @@
       <w:sz w:val="32"/>
     </w:rPr>
   </w:style>
-  <w:style w:type="paragraph" w:styleId="Ttulo2">
+  <w:style w:type="paragraph" w:styleId="Heading2">
     <w:name w:val="heading 2"/>
     <w:basedOn w:val="Normal"/>
     <w:next w:val="Normal"/>
-    <w:link w:val="Ttulo2Carter"/>
+    <w:link w:val="Heading2Char"/>
     <w:uiPriority w:val="9"/>
     <w:unhideWhenUsed/>
     <w:qFormat/>
@@ -2261,11 +2317,11 @@
       <w:sz w:val="24"/>
     </w:rPr>
   </w:style>
-  <w:style w:type="paragraph" w:styleId="Ttulo3">
+  <w:style w:type="paragraph" w:styleId="Heading3">
     <w:name w:val="heading 3"/>
     <w:basedOn w:val="Normal"/>
     <w:next w:val="Normal"/>
-    <w:link w:val="Ttulo3Carter"/>
+    <w:link w:val="Heading3Char"/>
     <w:uiPriority w:val="9"/>
     <w:unhideWhenUsed/>
     <w:qFormat/>
@@ -2283,11 +2339,11 @@
       <w:szCs w:val="24"/>
     </w:rPr>
   </w:style>
-  <w:style w:type="paragraph" w:styleId="Ttulo6">
+  <w:style w:type="paragraph" w:styleId="Heading6">
     <w:name w:val="heading 6"/>
     <w:basedOn w:val="Normal"/>
     <w:next w:val="Normal"/>
-    <w:link w:val="Ttulo6Carter"/>
+    <w:link w:val="Heading6Char"/>
     <w:uiPriority w:val="9"/>
     <w:semiHidden/>
     <w:unhideWhenUsed/>
@@ -2304,11 +2360,11 @@
       <w:color w:val="004F5B" w:themeColor="accent1" w:themeShade="7F"/>
     </w:rPr>
   </w:style>
-  <w:style w:type="paragraph" w:styleId="Ttulo7">
+  <w:style w:type="paragraph" w:styleId="Heading7">
     <w:name w:val="heading 7"/>
     <w:basedOn w:val="Normal"/>
     <w:next w:val="Normal"/>
-    <w:link w:val="Ttulo7Carter"/>
+    <w:link w:val="Heading7Char"/>
     <w:uiPriority w:val="9"/>
     <w:semiHidden/>
     <w:unhideWhenUsed/>
@@ -2327,11 +2383,11 @@
       <w:color w:val="004F5B" w:themeColor="accent1" w:themeShade="7F"/>
     </w:rPr>
   </w:style>
-  <w:style w:type="paragraph" w:styleId="Ttulo8">
+  <w:style w:type="paragraph" w:styleId="Heading8">
     <w:name w:val="heading 8"/>
     <w:basedOn w:val="Normal"/>
     <w:next w:val="Normal"/>
-    <w:link w:val="Ttulo8Carter"/>
+    <w:link w:val="Heading8Char"/>
     <w:uiPriority w:val="9"/>
     <w:semiHidden/>
     <w:unhideWhenUsed/>
@@ -2349,11 +2405,11 @@
       <w:szCs w:val="21"/>
     </w:rPr>
   </w:style>
-  <w:style w:type="paragraph" w:styleId="Ttulo9">
+  <w:style w:type="paragraph" w:styleId="Heading9">
     <w:name w:val="heading 9"/>
     <w:basedOn w:val="Normal"/>
     <w:next w:val="Normal"/>
-    <w:link w:val="Ttulo9Carter"/>
+    <w:link w:val="Heading9Char"/>
     <w:uiPriority w:val="9"/>
     <w:semiHidden/>
     <w:unhideWhenUsed/>
@@ -2373,13 +2429,13 @@
       <w:szCs w:val="21"/>
     </w:rPr>
   </w:style>
-  <w:style w:type="character" w:default="1" w:styleId="Tipodeletrapredefinidodopargrafo">
+  <w:style w:type="character" w:default="1" w:styleId="DefaultParagraphFont">
     <w:name w:val="Default Paragraph Font"/>
     <w:uiPriority w:val="1"/>
     <w:semiHidden/>
     <w:unhideWhenUsed/>
   </w:style>
-  <w:style w:type="table" w:default="1" w:styleId="Tabelanormal">
+  <w:style w:type="table" w:default="1" w:styleId="TableNormal">
     <w:name w:val="Normal Table"/>
     <w:uiPriority w:val="99"/>
     <w:semiHidden/>
@@ -2394,16 +2450,16 @@
       </w:tblCellMar>
     </w:tblPr>
   </w:style>
-  <w:style w:type="numbering" w:default="1" w:styleId="Semlista">
+  <w:style w:type="numbering" w:default="1" w:styleId="NoList">
     <w:name w:val="No List"/>
     <w:uiPriority w:val="99"/>
     <w:semiHidden/>
     <w:unhideWhenUsed/>
   </w:style>
-  <w:style w:type="character" w:customStyle="1" w:styleId="Ttulo1Carter">
-    <w:name w:val="Título 1 Caráter"/>
-    <w:basedOn w:val="Tipodeletrapredefinidodopargrafo"/>
-    <w:link w:val="Ttulo1"/>
+  <w:style w:type="character" w:customStyle="1" w:styleId="Heading1Char">
+    <w:name w:val="Heading 1 Char"/>
+    <w:basedOn w:val="DefaultParagraphFont"/>
+    <w:link w:val="Heading1"/>
     <w:uiPriority w:val="9"/>
     <w:rsid w:val="00333D0D"/>
     <w:rPr>
@@ -2412,10 +2468,10 @@
       <w:sz w:val="32"/>
     </w:rPr>
   </w:style>
-  <w:style w:type="character" w:customStyle="1" w:styleId="Ttulo2Carter">
-    <w:name w:val="Título 2 Caráter"/>
-    <w:basedOn w:val="Tipodeletrapredefinidodopargrafo"/>
-    <w:link w:val="Ttulo2"/>
+  <w:style w:type="character" w:customStyle="1" w:styleId="Heading2Char">
+    <w:name w:val="Heading 2 Char"/>
+    <w:basedOn w:val="DefaultParagraphFont"/>
+    <w:link w:val="Heading2"/>
     <w:uiPriority w:val="9"/>
     <w:rsid w:val="00333D0D"/>
     <w:rPr>
@@ -2436,7 +2492,7 @@
       <w:jc w:val="center"/>
     </w:pPr>
   </w:style>
-  <w:style w:type="paragraph" w:styleId="Listacommarcas">
+  <w:style w:type="paragraph" w:styleId="ListBullet">
     <w:name w:val="List Bullet"/>
     <w:basedOn w:val="Normal"/>
     <w:uiPriority w:val="10"/>
@@ -2449,10 +2505,10 @@
       </w:numPr>
     </w:pPr>
   </w:style>
-  <w:style w:type="paragraph" w:styleId="Ttulo">
+  <w:style w:type="paragraph" w:styleId="Title">
     <w:name w:val="Title"/>
     <w:basedOn w:val="Normal"/>
-    <w:link w:val="TtuloCarter"/>
+    <w:link w:val="TitleChar"/>
     <w:uiPriority w:val="2"/>
     <w:unhideWhenUsed/>
     <w:qFormat/>
@@ -2469,10 +2525,10 @@
       <w:sz w:val="60"/>
     </w:rPr>
   </w:style>
-  <w:style w:type="character" w:customStyle="1" w:styleId="TtuloCarter">
-    <w:name w:val="Título Caráter"/>
-    <w:basedOn w:val="Tipodeletrapredefinidodopargrafo"/>
-    <w:link w:val="Ttulo"/>
+  <w:style w:type="character" w:customStyle="1" w:styleId="TitleChar">
+    <w:name w:val="Title Char"/>
+    <w:basedOn w:val="DefaultParagraphFont"/>
+    <w:link w:val="Title"/>
     <w:uiPriority w:val="2"/>
     <w:rsid w:val="00333D0D"/>
     <w:rPr>
@@ -2482,10 +2538,10 @@
       <w:sz w:val="60"/>
     </w:rPr>
   </w:style>
-  <w:style w:type="paragraph" w:styleId="Subttulo">
+  <w:style w:type="paragraph" w:styleId="Subtitle">
     <w:name w:val="Subtitle"/>
     <w:basedOn w:val="Normal"/>
-    <w:link w:val="SubttuloCarter"/>
+    <w:link w:val="SubtitleChar"/>
     <w:uiPriority w:val="3"/>
     <w:unhideWhenUsed/>
     <w:qFormat/>
@@ -2504,10 +2560,10 @@
       <w:sz w:val="26"/>
     </w:rPr>
   </w:style>
-  <w:style w:type="character" w:customStyle="1" w:styleId="SubttuloCarter">
-    <w:name w:val="Subtítulo Caráter"/>
-    <w:basedOn w:val="Tipodeletrapredefinidodopargrafo"/>
-    <w:link w:val="Subttulo"/>
+  <w:style w:type="character" w:customStyle="1" w:styleId="SubtitleChar">
+    <w:name w:val="Subtitle Char"/>
+    <w:basedOn w:val="DefaultParagraphFont"/>
+    <w:link w:val="Subtitle"/>
     <w:uiPriority w:val="3"/>
     <w:rsid w:val="00333D0D"/>
     <w:rPr>
@@ -2516,10 +2572,10 @@
       <w:sz w:val="26"/>
     </w:rPr>
   </w:style>
-  <w:style w:type="paragraph" w:styleId="Rodap">
+  <w:style w:type="paragraph" w:styleId="Footer">
     <w:name w:val="footer"/>
     <w:basedOn w:val="Normal"/>
-    <w:link w:val="RodapCarter"/>
+    <w:link w:val="FooterChar"/>
     <w:uiPriority w:val="99"/>
     <w:unhideWhenUsed/>
     <w:rsid w:val="00C6554A"/>
@@ -2531,10 +2587,10 @@
       <w:caps/>
     </w:rPr>
   </w:style>
-  <w:style w:type="character" w:customStyle="1" w:styleId="RodapCarter">
-    <w:name w:val="Rodapé Caráter"/>
-    <w:basedOn w:val="Tipodeletrapredefinidodopargrafo"/>
-    <w:link w:val="Rodap"/>
+  <w:style w:type="character" w:customStyle="1" w:styleId="FooterChar">
+    <w:name w:val="Footer Char"/>
+    <w:basedOn w:val="DefaultParagraphFont"/>
+    <w:link w:val="Footer"/>
     <w:uiPriority w:val="99"/>
     <w:rsid w:val="00C6554A"/>
     <w:rPr>
@@ -2552,10 +2608,10 @@
       <w:jc w:val="center"/>
     </w:pPr>
   </w:style>
-  <w:style w:type="paragraph" w:styleId="Cabealho">
+  <w:style w:type="paragraph" w:styleId="Header">
     <w:name w:val="header"/>
     <w:basedOn w:val="Normal"/>
-    <w:link w:val="CabealhoCarter"/>
+    <w:link w:val="HeaderChar"/>
     <w:uiPriority w:val="99"/>
     <w:unhideWhenUsed/>
     <w:rsid w:val="00C6554A"/>
@@ -2563,10 +2619,10 @@
       <w:spacing w:before="0" w:after="0" w:line="240" w:lineRule="auto"/>
     </w:pPr>
   </w:style>
-  <w:style w:type="character" w:customStyle="1" w:styleId="CabealhoCarter">
-    <w:name w:val="Cabeçalho Caráter"/>
-    <w:basedOn w:val="Tipodeletrapredefinidodopargrafo"/>
-    <w:link w:val="Cabealho"/>
+  <w:style w:type="character" w:customStyle="1" w:styleId="HeaderChar">
+    <w:name w:val="Header Char"/>
+    <w:basedOn w:val="DefaultParagraphFont"/>
+    <w:link w:val="Header"/>
     <w:uiPriority w:val="99"/>
     <w:rsid w:val="00C6554A"/>
     <w:rPr>
@@ -2576,7 +2632,7 @@
       <w:lang w:eastAsia="ja-JP"/>
     </w:rPr>
   </w:style>
-  <w:style w:type="paragraph" w:styleId="Listanumerada">
+  <w:style w:type="paragraph" w:styleId="ListNumber">
     <w:name w:val="List Number"/>
     <w:basedOn w:val="Normal"/>
     <w:uiPriority w:val="11"/>
@@ -2590,10 +2646,10 @@
       <w:contextualSpacing/>
     </w:pPr>
   </w:style>
-  <w:style w:type="character" w:customStyle="1" w:styleId="Ttulo3Carter">
-    <w:name w:val="Título 3 Caráter"/>
-    <w:basedOn w:val="Tipodeletrapredefinidodopargrafo"/>
-    <w:link w:val="Ttulo3"/>
+  <w:style w:type="character" w:customStyle="1" w:styleId="Heading3Char">
+    <w:name w:val="Heading 3 Char"/>
+    <w:basedOn w:val="DefaultParagraphFont"/>
+    <w:link w:val="Heading3"/>
     <w:uiPriority w:val="9"/>
     <w:rsid w:val="00C6554A"/>
     <w:rPr>
@@ -2603,10 +2659,10 @@
       <w:szCs w:val="24"/>
     </w:rPr>
   </w:style>
-  <w:style w:type="character" w:customStyle="1" w:styleId="Ttulo8Carter">
-    <w:name w:val="Título 8 Caráter"/>
-    <w:basedOn w:val="Tipodeletrapredefinidodopargrafo"/>
-    <w:link w:val="Ttulo8"/>
+  <w:style w:type="character" w:customStyle="1" w:styleId="Heading8Char">
+    <w:name w:val="Heading 8 Char"/>
+    <w:basedOn w:val="DefaultParagraphFont"/>
+    <w:link w:val="Heading8"/>
     <w:uiPriority w:val="9"/>
     <w:semiHidden/>
     <w:rsid w:val="00C6554A"/>
@@ -2616,10 +2672,10 @@
       <w:szCs w:val="21"/>
     </w:rPr>
   </w:style>
-  <w:style w:type="character" w:customStyle="1" w:styleId="Ttulo9Carter">
-    <w:name w:val="Título 9 Caráter"/>
-    <w:basedOn w:val="Tipodeletrapredefinidodopargrafo"/>
-    <w:link w:val="Ttulo9"/>
+  <w:style w:type="character" w:customStyle="1" w:styleId="Heading9Char">
+    <w:name w:val="Heading 9 Char"/>
+    <w:basedOn w:val="DefaultParagraphFont"/>
+    <w:link w:val="Heading9"/>
     <w:uiPriority w:val="9"/>
     <w:semiHidden/>
     <w:rsid w:val="00C6554A"/>
@@ -2631,9 +2687,9 @@
       <w:szCs w:val="21"/>
     </w:rPr>
   </w:style>
-  <w:style w:type="character" w:styleId="nfaseIntensa">
+  <w:style w:type="character" w:styleId="IntenseEmphasis">
     <w:name w:val="Intense Emphasis"/>
-    <w:basedOn w:val="Tipodeletrapredefinidodopargrafo"/>
+    <w:basedOn w:val="DefaultParagraphFont"/>
     <w:uiPriority w:val="21"/>
     <w:semiHidden/>
     <w:unhideWhenUsed/>
@@ -2645,11 +2701,11 @@
       <w:color w:val="007789" w:themeColor="accent1" w:themeShade="BF"/>
     </w:rPr>
   </w:style>
-  <w:style w:type="paragraph" w:styleId="CitaoIntensa">
+  <w:style w:type="paragraph" w:styleId="IntenseQuote">
     <w:name w:val="Intense Quote"/>
     <w:basedOn w:val="Normal"/>
     <w:next w:val="Normal"/>
-    <w:link w:val="CitaoIntensaCarter"/>
+    <w:link w:val="IntenseQuoteChar"/>
     <w:uiPriority w:val="30"/>
     <w:semiHidden/>
     <w:unhideWhenUsed/>
@@ -2670,10 +2726,10 @@
       <w:color w:val="007789" w:themeColor="accent1" w:themeShade="BF"/>
     </w:rPr>
   </w:style>
-  <w:style w:type="character" w:customStyle="1" w:styleId="CitaoIntensaCarter">
-    <w:name w:val="Citação Intensa Caráter"/>
-    <w:basedOn w:val="Tipodeletrapredefinidodopargrafo"/>
-    <w:link w:val="CitaoIntensa"/>
+  <w:style w:type="character" w:customStyle="1" w:styleId="IntenseQuoteChar">
+    <w:name w:val="Intense Quote Char"/>
+    <w:basedOn w:val="DefaultParagraphFont"/>
+    <w:link w:val="IntenseQuote"/>
     <w:uiPriority w:val="30"/>
     <w:semiHidden/>
     <w:rsid w:val="00C6554A"/>
@@ -2683,9 +2739,9 @@
       <w:color w:val="007789" w:themeColor="accent1" w:themeShade="BF"/>
     </w:rPr>
   </w:style>
-  <w:style w:type="character" w:styleId="RefernciaIntensa">
+  <w:style w:type="character" w:styleId="IntenseReference">
     <w:name w:val="Intense Reference"/>
-    <w:basedOn w:val="Tipodeletrapredefinidodopargrafo"/>
+    <w:basedOn w:val="DefaultParagraphFont"/>
     <w:uiPriority w:val="32"/>
     <w:semiHidden/>
     <w:unhideWhenUsed/>
@@ -2700,7 +2756,7 @@
       <w:spacing w:val="5"/>
     </w:rPr>
   </w:style>
-  <w:style w:type="paragraph" w:styleId="Legenda">
+  <w:style w:type="paragraph" w:styleId="Caption">
     <w:name w:val="caption"/>
     <w:basedOn w:val="Normal"/>
     <w:next w:val="Normal"/>
@@ -2719,10 +2775,10 @@
       <w:szCs w:val="18"/>
     </w:rPr>
   </w:style>
-  <w:style w:type="paragraph" w:styleId="Textodebalo">
+  <w:style w:type="paragraph" w:styleId="BalloonText">
     <w:name w:val="Balloon Text"/>
     <w:basedOn w:val="Normal"/>
-    <w:link w:val="TextodebaloCarter"/>
+    <w:link w:val="BalloonTextChar"/>
     <w:uiPriority w:val="99"/>
     <w:semiHidden/>
     <w:unhideWhenUsed/>
@@ -2735,10 +2791,10 @@
       <w:szCs w:val="18"/>
     </w:rPr>
   </w:style>
-  <w:style w:type="character" w:customStyle="1" w:styleId="TextodebaloCarter">
-    <w:name w:val="Texto de balão Caráter"/>
-    <w:basedOn w:val="Tipodeletrapredefinidodopargrafo"/>
-    <w:link w:val="Textodebalo"/>
+  <w:style w:type="character" w:customStyle="1" w:styleId="BalloonTextChar">
+    <w:name w:val="Balloon Text Char"/>
+    <w:basedOn w:val="DefaultParagraphFont"/>
+    <w:link w:val="BalloonText"/>
     <w:uiPriority w:val="99"/>
     <w:semiHidden/>
     <w:rsid w:val="00C6554A"/>
@@ -2747,7 +2803,7 @@
       <w:szCs w:val="18"/>
     </w:rPr>
   </w:style>
-  <w:style w:type="paragraph" w:styleId="Textodebloco">
+  <w:style w:type="paragraph" w:styleId="BlockText">
     <w:name w:val="Block Text"/>
     <w:basedOn w:val="Normal"/>
     <w:uiPriority w:val="99"/>
@@ -2770,10 +2826,10 @@
       <w:color w:val="007789" w:themeColor="accent1" w:themeShade="BF"/>
     </w:rPr>
   </w:style>
-  <w:style w:type="paragraph" w:styleId="Corpodetexto3">
+  <w:style w:type="paragraph" w:styleId="BodyText3">
     <w:name w:val="Body Text 3"/>
     <w:basedOn w:val="Normal"/>
-    <w:link w:val="Corpodetexto3Carter"/>
+    <w:link w:val="BodyText3Char"/>
     <w:uiPriority w:val="99"/>
     <w:semiHidden/>
     <w:unhideWhenUsed/>
@@ -2785,10 +2841,10 @@
       <w:szCs w:val="16"/>
     </w:rPr>
   </w:style>
-  <w:style w:type="character" w:customStyle="1" w:styleId="Corpodetexto3Carter">
-    <w:name w:val="Corpo de texto 3 Caráter"/>
-    <w:basedOn w:val="Tipodeletrapredefinidodopargrafo"/>
-    <w:link w:val="Corpodetexto3"/>
+  <w:style w:type="character" w:customStyle="1" w:styleId="BodyText3Char">
+    <w:name w:val="Body Text 3 Char"/>
+    <w:basedOn w:val="DefaultParagraphFont"/>
+    <w:link w:val="BodyText3"/>
     <w:uiPriority w:val="99"/>
     <w:semiHidden/>
     <w:rsid w:val="00C6554A"/>
@@ -2796,10 +2852,10 @@
       <w:szCs w:val="16"/>
     </w:rPr>
   </w:style>
-  <w:style w:type="paragraph" w:styleId="Avanodecorpodetexto3">
+  <w:style w:type="paragraph" w:styleId="BodyTextIndent3">
     <w:name w:val="Body Text Indent 3"/>
     <w:basedOn w:val="Normal"/>
-    <w:link w:val="Avanodecorpodetexto3Carter"/>
+    <w:link w:val="BodyTextIndent3Char"/>
     <w:uiPriority w:val="99"/>
     <w:semiHidden/>
     <w:unhideWhenUsed/>
@@ -2812,10 +2868,10 @@
       <w:szCs w:val="16"/>
     </w:rPr>
   </w:style>
-  <w:style w:type="character" w:customStyle="1" w:styleId="Avanodecorpodetexto3Carter">
-    <w:name w:val="Avanço de corpo de texto 3 Caráter"/>
-    <w:basedOn w:val="Tipodeletrapredefinidodopargrafo"/>
-    <w:link w:val="Avanodecorpodetexto3"/>
+  <w:style w:type="character" w:customStyle="1" w:styleId="BodyTextIndent3Char">
+    <w:name w:val="Body Text Indent 3 Char"/>
+    <w:basedOn w:val="DefaultParagraphFont"/>
+    <w:link w:val="BodyTextIndent3"/>
     <w:uiPriority w:val="99"/>
     <w:semiHidden/>
     <w:rsid w:val="00C6554A"/>
@@ -2823,9 +2879,9 @@
       <w:szCs w:val="16"/>
     </w:rPr>
   </w:style>
-  <w:style w:type="character" w:styleId="Refdecomentrio">
+  <w:style w:type="character" w:styleId="CommentReference">
     <w:name w:val="annotation reference"/>
-    <w:basedOn w:val="Tipodeletrapredefinidodopargrafo"/>
+    <w:basedOn w:val="DefaultParagraphFont"/>
     <w:uiPriority w:val="99"/>
     <w:semiHidden/>
     <w:unhideWhenUsed/>
@@ -2835,10 +2891,10 @@
       <w:szCs w:val="16"/>
     </w:rPr>
   </w:style>
-  <w:style w:type="paragraph" w:styleId="Textodecomentrio">
+  <w:style w:type="paragraph" w:styleId="CommentText">
     <w:name w:val="annotation text"/>
     <w:basedOn w:val="Normal"/>
-    <w:link w:val="TextodecomentrioCarter"/>
+    <w:link w:val="CommentTextChar"/>
     <w:uiPriority w:val="99"/>
     <w:semiHidden/>
     <w:unhideWhenUsed/>
@@ -2850,10 +2906,10 @@
       <w:szCs w:val="20"/>
     </w:rPr>
   </w:style>
-  <w:style w:type="character" w:customStyle="1" w:styleId="TextodecomentrioCarter">
-    <w:name w:val="Texto de comentário Caráter"/>
-    <w:basedOn w:val="Tipodeletrapredefinidodopargrafo"/>
-    <w:link w:val="Textodecomentrio"/>
+  <w:style w:type="character" w:customStyle="1" w:styleId="CommentTextChar">
+    <w:name w:val="Comment Text Char"/>
+    <w:basedOn w:val="DefaultParagraphFont"/>
+    <w:link w:val="CommentText"/>
     <w:uiPriority w:val="99"/>
     <w:semiHidden/>
     <w:rsid w:val="00C6554A"/>
@@ -2861,11 +2917,11 @@
       <w:szCs w:val="20"/>
     </w:rPr>
   </w:style>
-  <w:style w:type="paragraph" w:styleId="Assuntodecomentrio">
+  <w:style w:type="paragraph" w:styleId="CommentSubject">
     <w:name w:val="annotation subject"/>
-    <w:basedOn w:val="Textodecomentrio"/>
-    <w:next w:val="Textodecomentrio"/>
-    <w:link w:val="AssuntodecomentrioCarter"/>
+    <w:basedOn w:val="CommentText"/>
+    <w:next w:val="CommentText"/>
+    <w:link w:val="CommentSubjectChar"/>
     <w:uiPriority w:val="99"/>
     <w:semiHidden/>
     <w:unhideWhenUsed/>
@@ -2875,10 +2931,10 @@
       <w:bCs/>
     </w:rPr>
   </w:style>
-  <w:style w:type="character" w:customStyle="1" w:styleId="AssuntodecomentrioCarter">
-    <w:name w:val="Assunto de comentário Caráter"/>
-    <w:basedOn w:val="TextodecomentrioCarter"/>
-    <w:link w:val="Assuntodecomentrio"/>
+  <w:style w:type="character" w:customStyle="1" w:styleId="CommentSubjectChar">
+    <w:name w:val="Comment Subject Char"/>
+    <w:basedOn w:val="CommentTextChar"/>
+    <w:link w:val="CommentSubject"/>
     <w:uiPriority w:val="99"/>
     <w:semiHidden/>
     <w:rsid w:val="00C6554A"/>
@@ -2888,10 +2944,10 @@
       <w:szCs w:val="20"/>
     </w:rPr>
   </w:style>
-  <w:style w:type="paragraph" w:styleId="Mapadodocumento">
+  <w:style w:type="paragraph" w:styleId="DocumentMap">
     <w:name w:val="Document Map"/>
     <w:basedOn w:val="Normal"/>
-    <w:link w:val="MapadodocumentoCarter"/>
+    <w:link w:val="DocumentMapChar"/>
     <w:uiPriority w:val="99"/>
     <w:semiHidden/>
     <w:unhideWhenUsed/>
@@ -2904,10 +2960,10 @@
       <w:szCs w:val="16"/>
     </w:rPr>
   </w:style>
-  <w:style w:type="character" w:customStyle="1" w:styleId="MapadodocumentoCarter">
-    <w:name w:val="Mapa do documento Caráter"/>
-    <w:basedOn w:val="Tipodeletrapredefinidodopargrafo"/>
-    <w:link w:val="Mapadodocumento"/>
+  <w:style w:type="character" w:customStyle="1" w:styleId="DocumentMapChar">
+    <w:name w:val="Document Map Char"/>
+    <w:basedOn w:val="DefaultParagraphFont"/>
+    <w:link w:val="DocumentMap"/>
     <w:uiPriority w:val="99"/>
     <w:semiHidden/>
     <w:rsid w:val="00C6554A"/>
@@ -2916,10 +2972,10 @@
       <w:szCs w:val="16"/>
     </w:rPr>
   </w:style>
-  <w:style w:type="paragraph" w:styleId="Textodenotadefim">
+  <w:style w:type="paragraph" w:styleId="EndnoteText">
     <w:name w:val="endnote text"/>
     <w:basedOn w:val="Normal"/>
-    <w:link w:val="TextodenotadefimCarter"/>
+    <w:link w:val="EndnoteTextChar"/>
     <w:uiPriority w:val="99"/>
     <w:semiHidden/>
     <w:unhideWhenUsed/>
@@ -2931,10 +2987,10 @@
       <w:szCs w:val="20"/>
     </w:rPr>
   </w:style>
-  <w:style w:type="character" w:customStyle="1" w:styleId="TextodenotadefimCarter">
-    <w:name w:val="Texto de nota de fim Caráter"/>
-    <w:basedOn w:val="Tipodeletrapredefinidodopargrafo"/>
-    <w:link w:val="Textodenotadefim"/>
+  <w:style w:type="character" w:customStyle="1" w:styleId="EndnoteTextChar">
+    <w:name w:val="Endnote Text Char"/>
+    <w:basedOn w:val="DefaultParagraphFont"/>
+    <w:link w:val="EndnoteText"/>
     <w:uiPriority w:val="99"/>
     <w:semiHidden/>
     <w:rsid w:val="00C6554A"/>
@@ -2942,7 +2998,7 @@
       <w:szCs w:val="20"/>
     </w:rPr>
   </w:style>
-  <w:style w:type="paragraph" w:styleId="Remetente">
+  <w:style w:type="paragraph" w:styleId="EnvelopeReturn">
     <w:name w:val="envelope return"/>
     <w:basedOn w:val="Normal"/>
     <w:uiPriority w:val="99"/>
@@ -2957,9 +3013,9 @@
       <w:szCs w:val="20"/>
     </w:rPr>
   </w:style>
-  <w:style w:type="character" w:styleId="Hiperligaovisitada">
+  <w:style w:type="character" w:styleId="FollowedHyperlink">
     <w:name w:val="FollowedHyperlink"/>
-    <w:basedOn w:val="Tipodeletrapredefinidodopargrafo"/>
+    <w:basedOn w:val="DefaultParagraphFont"/>
     <w:uiPriority w:val="99"/>
     <w:semiHidden/>
     <w:unhideWhenUsed/>
@@ -2969,10 +3025,10 @@
       <w:u w:val="single"/>
     </w:rPr>
   </w:style>
-  <w:style w:type="paragraph" w:styleId="Textodenotaderodap">
+  <w:style w:type="paragraph" w:styleId="FootnoteText">
     <w:name w:val="footnote text"/>
     <w:basedOn w:val="Normal"/>
-    <w:link w:val="TextodenotaderodapCarter"/>
+    <w:link w:val="FootnoteTextChar"/>
     <w:uiPriority w:val="99"/>
     <w:semiHidden/>
     <w:unhideWhenUsed/>
@@ -2984,10 +3040,10 @@
       <w:szCs w:val="20"/>
     </w:rPr>
   </w:style>
-  <w:style w:type="character" w:customStyle="1" w:styleId="TextodenotaderodapCarter">
-    <w:name w:val="Texto de nota de rodapé Caráter"/>
-    <w:basedOn w:val="Tipodeletrapredefinidodopargrafo"/>
-    <w:link w:val="Textodenotaderodap"/>
+  <w:style w:type="character" w:customStyle="1" w:styleId="FootnoteTextChar">
+    <w:name w:val="Footnote Text Char"/>
+    <w:basedOn w:val="DefaultParagraphFont"/>
+    <w:link w:val="FootnoteText"/>
     <w:uiPriority w:val="99"/>
     <w:semiHidden/>
     <w:rsid w:val="00C6554A"/>
@@ -2995,9 +3051,9 @@
       <w:szCs w:val="20"/>
     </w:rPr>
   </w:style>
-  <w:style w:type="character" w:styleId="CdigoHTML">
+  <w:style w:type="character" w:styleId="HTMLCode">
     <w:name w:val="HTML Code"/>
-    <w:basedOn w:val="Tipodeletrapredefinidodopargrafo"/>
+    <w:basedOn w:val="DefaultParagraphFont"/>
     <w:uiPriority w:val="99"/>
     <w:semiHidden/>
     <w:unhideWhenUsed/>
@@ -3008,9 +3064,9 @@
       <w:szCs w:val="20"/>
     </w:rPr>
   </w:style>
-  <w:style w:type="character" w:styleId="TecladoHTML">
+  <w:style w:type="character" w:styleId="HTMLKeyboard">
     <w:name w:val="HTML Keyboard"/>
-    <w:basedOn w:val="Tipodeletrapredefinidodopargrafo"/>
+    <w:basedOn w:val="DefaultParagraphFont"/>
     <w:uiPriority w:val="99"/>
     <w:semiHidden/>
     <w:unhideWhenUsed/>
@@ -3021,10 +3077,10 @@
       <w:szCs w:val="20"/>
     </w:rPr>
   </w:style>
-  <w:style w:type="paragraph" w:styleId="HTMLpr-formatado">
+  <w:style w:type="paragraph" w:styleId="HTMLPreformatted">
     <w:name w:val="HTML Preformatted"/>
     <w:basedOn w:val="Normal"/>
-    <w:link w:val="HTMLpr-formatadoCarter"/>
+    <w:link w:val="HTMLPreformattedChar"/>
     <w:uiPriority w:val="99"/>
     <w:semiHidden/>
     <w:unhideWhenUsed/>
@@ -3037,10 +3093,10 @@
       <w:szCs w:val="20"/>
     </w:rPr>
   </w:style>
-  <w:style w:type="character" w:customStyle="1" w:styleId="HTMLpr-formatadoCarter">
-    <w:name w:val="HTML pré-formatado Caráter"/>
-    <w:basedOn w:val="Tipodeletrapredefinidodopargrafo"/>
-    <w:link w:val="HTMLpr-formatado"/>
+  <w:style w:type="character" w:customStyle="1" w:styleId="HTMLPreformattedChar">
+    <w:name w:val="HTML Preformatted Char"/>
+    <w:basedOn w:val="DefaultParagraphFont"/>
+    <w:link w:val="HTMLPreformatted"/>
     <w:uiPriority w:val="99"/>
     <w:semiHidden/>
     <w:rsid w:val="00C6554A"/>
@@ -3049,9 +3105,9 @@
       <w:szCs w:val="20"/>
     </w:rPr>
   </w:style>
-  <w:style w:type="character" w:styleId="MquinadeescreverHTML">
+  <w:style w:type="character" w:styleId="HTMLTypewriter">
     <w:name w:val="HTML Typewriter"/>
-    <w:basedOn w:val="Tipodeletrapredefinidodopargrafo"/>
+    <w:basedOn w:val="DefaultParagraphFont"/>
     <w:uiPriority w:val="99"/>
     <w:semiHidden/>
     <w:unhideWhenUsed/>
@@ -3062,9 +3118,9 @@
       <w:szCs w:val="20"/>
     </w:rPr>
   </w:style>
-  <w:style w:type="character" w:styleId="Hiperligao">
+  <w:style w:type="character" w:styleId="Hyperlink">
     <w:name w:val="Hyperlink"/>
-    <w:basedOn w:val="Tipodeletrapredefinidodopargrafo"/>
+    <w:basedOn w:val="DefaultParagraphFont"/>
     <w:uiPriority w:val="99"/>
     <w:unhideWhenUsed/>
     <w:rsid w:val="00C6554A"/>
@@ -3073,9 +3129,9 @@
       <w:u w:val="single"/>
     </w:rPr>
   </w:style>
-  <w:style w:type="paragraph" w:styleId="Textodemacro">
+  <w:style w:type="paragraph" w:styleId="MacroText">
     <w:name w:val="macro"/>
-    <w:link w:val="TextodemacroCarter"/>
+    <w:link w:val="MacroTextChar"/>
     <w:uiPriority w:val="99"/>
     <w:semiHidden/>
     <w:unhideWhenUsed/>
@@ -3099,10 +3155,10 @@
       <w:szCs w:val="20"/>
     </w:rPr>
   </w:style>
-  <w:style w:type="character" w:customStyle="1" w:styleId="TextodemacroCarter">
-    <w:name w:val="Texto de macro Caráter"/>
-    <w:basedOn w:val="Tipodeletrapredefinidodopargrafo"/>
-    <w:link w:val="Textodemacro"/>
+  <w:style w:type="character" w:customStyle="1" w:styleId="MacroTextChar">
+    <w:name w:val="Macro Text Char"/>
+    <w:basedOn w:val="DefaultParagraphFont"/>
+    <w:link w:val="MacroText"/>
     <w:uiPriority w:val="99"/>
     <w:semiHidden/>
     <w:rsid w:val="00C6554A"/>
@@ -3111,9 +3167,9 @@
       <w:szCs w:val="20"/>
     </w:rPr>
   </w:style>
-  <w:style w:type="character" w:styleId="TextodoMarcadordePosio">
+  <w:style w:type="character" w:styleId="PlaceholderText">
     <w:name w:val="Placeholder Text"/>
-    <w:basedOn w:val="Tipodeletrapredefinidodopargrafo"/>
+    <w:basedOn w:val="DefaultParagraphFont"/>
     <w:uiPriority w:val="99"/>
     <w:semiHidden/>
     <w:rsid w:val="00C6554A"/>
@@ -3121,10 +3177,10 @@
       <w:color w:val="595959" w:themeColor="text1" w:themeTint="A6"/>
     </w:rPr>
   </w:style>
-  <w:style w:type="paragraph" w:styleId="Textosimples">
+  <w:style w:type="paragraph" w:styleId="PlainText">
     <w:name w:val="Plain Text"/>
     <w:basedOn w:val="Normal"/>
-    <w:link w:val="TextosimplesCarter"/>
+    <w:link w:val="PlainTextChar"/>
     <w:uiPriority w:val="99"/>
     <w:semiHidden/>
     <w:unhideWhenUsed/>
@@ -3137,10 +3193,10 @@
       <w:szCs w:val="21"/>
     </w:rPr>
   </w:style>
-  <w:style w:type="character" w:customStyle="1" w:styleId="TextosimplesCarter">
-    <w:name w:val="Texto simples Caráter"/>
-    <w:basedOn w:val="Tipodeletrapredefinidodopargrafo"/>
-    <w:link w:val="Textosimples"/>
+  <w:style w:type="character" w:customStyle="1" w:styleId="PlainTextChar">
+    <w:name w:val="Plain Text Char"/>
+    <w:basedOn w:val="DefaultParagraphFont"/>
+    <w:link w:val="PlainText"/>
     <w:uiPriority w:val="99"/>
     <w:semiHidden/>
     <w:rsid w:val="00C6554A"/>
@@ -3149,10 +3205,10 @@
       <w:szCs w:val="21"/>
     </w:rPr>
   </w:style>
-  <w:style w:type="character" w:customStyle="1" w:styleId="Ttulo7Carter">
-    <w:name w:val="Título 7 Caráter"/>
-    <w:basedOn w:val="Tipodeletrapredefinidodopargrafo"/>
-    <w:link w:val="Ttulo7"/>
+  <w:style w:type="character" w:customStyle="1" w:styleId="Heading7Char">
+    <w:name w:val="Heading 7 Char"/>
+    <w:basedOn w:val="DefaultParagraphFont"/>
+    <w:link w:val="Heading7"/>
     <w:uiPriority w:val="9"/>
     <w:semiHidden/>
     <w:rsid w:val="002554CD"/>
@@ -3163,10 +3219,10 @@
       <w:color w:val="004F5B" w:themeColor="accent1" w:themeShade="7F"/>
     </w:rPr>
   </w:style>
-  <w:style w:type="character" w:customStyle="1" w:styleId="Ttulo6Carter">
-    <w:name w:val="Título 6 Caráter"/>
-    <w:basedOn w:val="Tipodeletrapredefinidodopargrafo"/>
-    <w:link w:val="Ttulo6"/>
+  <w:style w:type="character" w:customStyle="1" w:styleId="Heading6Char">
+    <w:name w:val="Heading 6 Char"/>
+    <w:basedOn w:val="DefaultParagraphFont"/>
+    <w:link w:val="Heading6"/>
     <w:uiPriority w:val="9"/>
     <w:semiHidden/>
     <w:rsid w:val="002554CD"/>
@@ -3175,9 +3231,9 @@
       <w:color w:val="004F5B" w:themeColor="accent1" w:themeShade="7F"/>
     </w:rPr>
   </w:style>
-  <w:style w:type="paragraph" w:styleId="Cabealhodondice">
+  <w:style w:type="paragraph" w:styleId="TOCHeading">
     <w:name w:val="TOC Heading"/>
-    <w:basedOn w:val="Ttulo1"/>
+    <w:basedOn w:val="Heading1"/>
     <w:next w:val="Normal"/>
     <w:uiPriority w:val="39"/>
     <w:unhideWhenUsed/>
@@ -3193,7 +3249,7 @@
       <w:lang w:val="en-US"/>
     </w:rPr>
   </w:style>
-  <w:style w:type="paragraph" w:styleId="ndice1">
+  <w:style w:type="paragraph" w:styleId="TOC1">
     <w:name w:val="toc 1"/>
     <w:basedOn w:val="Normal"/>
     <w:next w:val="Normal"/>
@@ -3205,7 +3261,7 @@
       <w:spacing w:after="100"/>
     </w:pPr>
   </w:style>
-  <w:style w:type="paragraph" w:styleId="ndice2">
+  <w:style w:type="paragraph" w:styleId="TOC2">
     <w:name w:val="toc 2"/>
     <w:basedOn w:val="Normal"/>
     <w:next w:val="Normal"/>
@@ -3218,7 +3274,7 @@
       <w:ind w:left="220"/>
     </w:pPr>
   </w:style>
-  <w:style w:type="paragraph" w:styleId="ndice3">
+  <w:style w:type="paragraph" w:styleId="TOC3">
     <w:name w:val="toc 3"/>
     <w:basedOn w:val="Normal"/>
     <w:next w:val="Normal"/>

</xml_diff>

<commit_message>
LAP22G31-138 #comment final Changes
</commit_message>
<xml_diff>
--- a/docs/Sprint 2/Relatório.docx
+++ b/docs/Sprint 2/Relatório.docx
@@ -55,7 +55,7 @@
     </w:p>
     <w:p>
       <w:pPr>
-        <w:pStyle w:val="Title"/>
+        <w:pStyle w:val="Ttulo"/>
       </w:pPr>
       <w:r>
         <w:t>Relatório – Sprint 1-2</w:t>
@@ -63,7 +63,7 @@
     </w:p>
     <w:p>
       <w:pPr>
-        <w:pStyle w:val="Subtitle"/>
+        <w:pStyle w:val="Subttulo"/>
       </w:pPr>
       <w:r>
         <w:t>Exposição e Explicação</w:t>
@@ -97,11 +97,39 @@
         </w:rPr>
         <w:t xml:space="preserve"> – 1161605 </w:t>
       </w:r>
-      <w:r>
+    </w:p>
+    <w:p>
+      <w:pPr>
+        <w:pStyle w:val="InformaesdeContacto"/>
         <w:rPr>
           <w:lang w:bidi="pt-PT"/>
         </w:rPr>
-        <w:t xml:space="preserve">| </w:t>
+      </w:pPr>
+      <w:r>
+        <w:rPr>
+          <w:lang w:bidi="pt-PT"/>
+        </w:rPr>
+        <w:t xml:space="preserve">Duarte Dias - </w:t>
+      </w:r>
+      <w:r>
+        <w:rPr>
+          <w:lang w:bidi="pt-PT"/>
+        </w:rPr>
+        <w:t>1190539</w:t>
+      </w:r>
+    </w:p>
+    <w:p>
+      <w:pPr>
+        <w:pStyle w:val="InformaesdeContacto"/>
+        <w:rPr>
+          <w:lang w:bidi="pt-PT"/>
+        </w:rPr>
+      </w:pPr>
+      <w:r>
+        <w:rPr>
+          <w:lang w:bidi="pt-PT"/>
+        </w:rPr>
+        <w:t xml:space="preserve"> </w:t>
       </w:r>
       <w:r>
         <w:t>ESINF</w:t>
@@ -146,7 +174,7 @@
       <w:sdtContent>
         <w:p>
           <w:pPr>
-            <w:pStyle w:val="TOCHeading"/>
+            <w:pStyle w:val="Cabealhodondice"/>
             <w:rPr>
               <w:lang w:val="pt-PT"/>
             </w:rPr>
@@ -160,7 +188,7 @@
         </w:p>
         <w:p>
           <w:pPr>
-            <w:pStyle w:val="TOC1"/>
+            <w:pStyle w:val="ndice1"/>
             <w:tabs>
               <w:tab w:val="right" w:pos="8296"/>
             </w:tabs>
@@ -183,7 +211,7 @@
           <w:hyperlink w:anchor="_Toc89093577" w:history="1">
             <w:r>
               <w:rPr>
-                <w:rStyle w:val="Hyperlink"/>
+                <w:rStyle w:val="Hiperligao"/>
                 <w:noProof/>
               </w:rPr>
               <w:t>Introdução</w:t>
@@ -240,7 +268,7 @@
         </w:p>
         <w:p>
           <w:pPr>
-            <w:pStyle w:val="TOC1"/>
+            <w:pStyle w:val="ndice1"/>
             <w:tabs>
               <w:tab w:val="right" w:pos="8296"/>
             </w:tabs>
@@ -254,7 +282,7 @@
           <w:hyperlink w:anchor="_Toc89093578" w:history="1">
             <w:r>
               <w:rPr>
-                <w:rStyle w:val="Hyperlink"/>
+                <w:rStyle w:val="Hiperligao"/>
                 <w:noProof/>
               </w:rPr>
               <w:t>Sprint 1</w:t>
@@ -311,7 +339,7 @@
         </w:p>
         <w:p>
           <w:pPr>
-            <w:pStyle w:val="TOC2"/>
+            <w:pStyle w:val="ndice2"/>
             <w:tabs>
               <w:tab w:val="right" w:pos="8296"/>
             </w:tabs>
@@ -325,7 +353,7 @@
           <w:hyperlink w:anchor="_Toc89093579" w:history="1">
             <w:r>
               <w:rPr>
-                <w:rStyle w:val="Hyperlink"/>
+                <w:rStyle w:val="Hiperligao"/>
                 <w:noProof/>
               </w:rPr>
               <w:t>Diagrama de Classes</w:t>
@@ -382,7 +410,7 @@
         </w:p>
         <w:p>
           <w:pPr>
-            <w:pStyle w:val="TOC2"/>
+            <w:pStyle w:val="ndice2"/>
             <w:tabs>
               <w:tab w:val="right" w:pos="8296"/>
             </w:tabs>
@@ -396,7 +424,7 @@
           <w:hyperlink w:anchor="_Toc89093580" w:history="1">
             <w:r>
               <w:rPr>
-                <w:rStyle w:val="Hyperlink"/>
+                <w:rStyle w:val="Hiperligao"/>
                 <w:noProof/>
               </w:rPr>
               <w:t>Análise de Complexidade</w:t>
@@ -453,7 +481,7 @@
         </w:p>
         <w:p>
           <w:pPr>
-            <w:pStyle w:val="TOC1"/>
+            <w:pStyle w:val="ndice1"/>
             <w:tabs>
               <w:tab w:val="right" w:pos="8296"/>
             </w:tabs>
@@ -467,7 +495,7 @@
           <w:hyperlink w:anchor="_Toc89093581" w:history="1">
             <w:r>
               <w:rPr>
-                <w:rStyle w:val="Hyperlink"/>
+                <w:rStyle w:val="Hiperligao"/>
                 <w:noProof/>
               </w:rPr>
               <w:t>Sprint 2</w:t>
@@ -524,7 +552,7 @@
         </w:p>
         <w:p>
           <w:pPr>
-            <w:pStyle w:val="TOC2"/>
+            <w:pStyle w:val="ndice2"/>
             <w:tabs>
               <w:tab w:val="right" w:pos="8296"/>
             </w:tabs>
@@ -538,7 +566,7 @@
           <w:hyperlink w:anchor="_Toc89093582" w:history="1">
             <w:r>
               <w:rPr>
-                <w:rStyle w:val="Hyperlink"/>
+                <w:rStyle w:val="Hiperligao"/>
                 <w:noProof/>
               </w:rPr>
               <w:t>Diagrama de Classes</w:t>
@@ -595,7 +623,7 @@
         </w:p>
         <w:p>
           <w:pPr>
-            <w:pStyle w:val="TOC2"/>
+            <w:pStyle w:val="ndice2"/>
             <w:tabs>
               <w:tab w:val="right" w:pos="8296"/>
             </w:tabs>
@@ -609,7 +637,7 @@
           <w:hyperlink w:anchor="_Toc89093583" w:history="1">
             <w:r>
               <w:rPr>
-                <w:rStyle w:val="Hyperlink"/>
+                <w:rStyle w:val="Hiperligao"/>
                 <w:noProof/>
               </w:rPr>
               <w:t>Análise de Complexidade</w:t>
@@ -666,7 +694,7 @@
         </w:p>
         <w:p>
           <w:pPr>
-            <w:pStyle w:val="TOC3"/>
+            <w:pStyle w:val="ndice3"/>
             <w:tabs>
               <w:tab w:val="right" w:pos="8296"/>
             </w:tabs>
@@ -677,7 +705,7 @@
           <w:hyperlink w:anchor="_Toc89093584" w:history="1">
             <w:r>
               <w:rPr>
-                <w:rStyle w:val="Hyperlink"/>
+                <w:rStyle w:val="Hiperligao"/>
                 <w:noProof/>
                 <w:lang w:val="en-US"/>
               </w:rPr>
@@ -735,7 +763,7 @@
         </w:p>
         <w:p>
           <w:pPr>
-            <w:pStyle w:val="TOC3"/>
+            <w:pStyle w:val="ndice3"/>
             <w:tabs>
               <w:tab w:val="right" w:pos="8296"/>
             </w:tabs>
@@ -746,7 +774,7 @@
           <w:hyperlink w:anchor="_Toc89093585" w:history="1">
             <w:r>
               <w:rPr>
-                <w:rStyle w:val="Hyperlink"/>
+                <w:rStyle w:val="Hiperligao"/>
                 <w:noProof/>
                 <w:lang w:val="en-US"/>
               </w:rPr>
@@ -821,7 +849,7 @@
     </w:p>
     <w:p>
       <w:pPr>
-        <w:pStyle w:val="Heading1"/>
+        <w:pStyle w:val="Ttulo1"/>
       </w:pPr>
       <w:bookmarkStart w:id="0" w:name="_Toc89093577"/>
       <w:r>
@@ -836,105 +864,17 @@
     </w:p>
     <w:p>
       <w:r>
-        <w:t xml:space="preserve">Inicialmente, foi pensado fazer vários </w:t>
-      </w:r>
-      <w:proofErr w:type="spellStart"/>
-      <w:r>
-        <w:t>controllers</w:t>
-      </w:r>
-      <w:proofErr w:type="spellEnd"/>
-      <w:r>
-        <w:t xml:space="preserve"> e cada um dos mesmos iria implementar uma US. Posteriormente optamos por fazer um só </w:t>
-      </w:r>
-      <w:proofErr w:type="spellStart"/>
-      <w:r>
-        <w:t>controller</w:t>
-      </w:r>
-      <w:proofErr w:type="spellEnd"/>
-      <w:r>
-        <w:t xml:space="preserve"> que </w:t>
-      </w:r>
-      <w:proofErr w:type="gramStart"/>
-      <w:r>
-        <w:t>designa-mos</w:t>
-      </w:r>
-      <w:proofErr w:type="gramEnd"/>
-      <w:r>
-        <w:t xml:space="preserve"> de </w:t>
-      </w:r>
-      <w:proofErr w:type="spellStart"/>
-      <w:r>
-        <w:t>MainController</w:t>
-      </w:r>
-      <w:proofErr w:type="spellEnd"/>
-      <w:r>
-        <w:t xml:space="preserve">, no qual esse fará a função de todos os outros </w:t>
-      </w:r>
-      <w:proofErr w:type="spellStart"/>
-      <w:r>
-        <w:t>controllers</w:t>
-      </w:r>
-      <w:proofErr w:type="spellEnd"/>
-      <w:r>
-        <w:t xml:space="preserve"> anteriormente mencionados.</w:t>
-      </w:r>
-    </w:p>
-    <w:p>
-      <w:r>
-        <w:t xml:space="preserve">Basicamente, é importado através da classe </w:t>
-      </w:r>
-      <w:proofErr w:type="spellStart"/>
-      <w:r>
-        <w:t>Import</w:t>
-      </w:r>
-      <w:proofErr w:type="spellEnd"/>
-      <w:r>
-        <w:t xml:space="preserve">, um ficheiro </w:t>
-      </w:r>
-      <w:proofErr w:type="spellStart"/>
-      <w:r>
-        <w:t>csv</w:t>
-      </w:r>
-      <w:proofErr w:type="spellEnd"/>
-      <w:r>
-        <w:t xml:space="preserve">, no qual possui todas as informações dos navios. Esses navios que são guardados numa árvore </w:t>
-      </w:r>
-      <w:proofErr w:type="spellStart"/>
-      <w:r>
-        <w:t>ShipTree</w:t>
-      </w:r>
-      <w:proofErr w:type="spellEnd"/>
-      <w:r>
-        <w:t xml:space="preserve"> que possui os navios. Cada navio tem uma árvore de movimentos que guarda todos os </w:t>
-      </w:r>
-      <w:proofErr w:type="gramStart"/>
-      <w:r>
-        <w:t>atributo dinâmicos</w:t>
-      </w:r>
-      <w:proofErr w:type="gramEnd"/>
-      <w:r>
-        <w:t xml:space="preserve"> do navio, ou seja, os relacionados com a posição do navio.</w:t>
-      </w:r>
-    </w:p>
-    <w:p>
-      <w:r>
-        <w:t xml:space="preserve">Complexidade das </w:t>
-      </w:r>
-      <w:proofErr w:type="spellStart"/>
-      <w:r>
-        <w:t>US’s</w:t>
-      </w:r>
-      <w:proofErr w:type="spellEnd"/>
-      <w:r>
-        <w:t xml:space="preserve">: varia desde </w:t>
-      </w:r>
-      <w:proofErr w:type="spellStart"/>
-      <w:r>
-        <w:t>logn</w:t>
-      </w:r>
-      <w:proofErr w:type="spellEnd"/>
-      <w:r>
-        <w:t xml:space="preserve"> até n ao quadrado</w:t>
+        <w:t>Inicialmente, foi pensado fazer vários controllers e cada um dos mesmos iria implementar uma US. Posteriormente optamos por fazer um só controller que designa-mos de MainController, no qual esse fará a função de todos os outros controllers anteriormente mencionados.</w:t>
+      </w:r>
+    </w:p>
+    <w:p>
+      <w:r>
+        <w:t>Basicamente, é importado através da classe Import, um ficheiro csv, no qual possui todas as informações dos navios. Esses navios que são guardados numa árvore ShipTree que possui os navios. Cada navio tem uma árvore de movimentos que guarda todos os atributo dinâmicos do navio, ou seja, os relacionados com a posição do navio.</w:t>
+      </w:r>
+    </w:p>
+    <w:p>
+      <w:r>
+        <w:t>Complexidade das US’s: varia desde logn até n ao quadrado</w:t>
       </w:r>
     </w:p>
     <w:p/>
@@ -945,7 +885,7 @@
     </w:p>
     <w:p>
       <w:pPr>
-        <w:pStyle w:val="Heading1"/>
+        <w:pStyle w:val="Ttulo1"/>
       </w:pPr>
       <w:bookmarkStart w:id="1" w:name="_Toc89093578"/>
       <w:r>
@@ -956,7 +896,7 @@
     </w:p>
     <w:p>
       <w:pPr>
-        <w:pStyle w:val="Heading2"/>
+        <w:pStyle w:val="Ttulo2"/>
       </w:pPr>
       <w:bookmarkStart w:id="2" w:name="_Toc89093579"/>
       <w:r>
@@ -967,7 +907,7 @@
     <w:p/>
     <w:p>
       <w:pPr>
-        <w:pStyle w:val="Heading2"/>
+        <w:pStyle w:val="Ttulo2"/>
       </w:pPr>
       <w:bookmarkStart w:id="3" w:name="_Toc89093580"/>
       <w:r>
@@ -982,7 +922,7 @@
     </w:p>
     <w:p>
       <w:pPr>
-        <w:pStyle w:val="Heading1"/>
+        <w:pStyle w:val="Ttulo1"/>
       </w:pPr>
       <w:bookmarkStart w:id="4" w:name="_Toc89093581"/>
       <w:r>
@@ -993,7 +933,7 @@
     </w:p>
     <w:p>
       <w:pPr>
-        <w:pStyle w:val="Heading2"/>
+        <w:pStyle w:val="Ttulo2"/>
       </w:pPr>
       <w:bookmarkStart w:id="5" w:name="_Toc89093582"/>
       <w:r>
@@ -1055,7 +995,7 @@
     <w:p/>
     <w:p>
       <w:pPr>
-        <w:pStyle w:val="Heading2"/>
+        <w:pStyle w:val="Ttulo2"/>
         <w:rPr>
           <w:lang w:val="en-US"/>
         </w:rPr>
@@ -1078,7 +1018,7 @@
     </w:p>
     <w:p>
       <w:pPr>
-        <w:pStyle w:val="Heading3"/>
+        <w:pStyle w:val="Ttulo3"/>
         <w:rPr>
           <w:lang w:val="en-US"/>
         </w:rPr>
@@ -1167,18 +1107,28 @@
     <w:p>
       <w:pPr>
         <w:jc w:val="right"/>
+        <w:rPr>
+          <w:lang w:val="en-US"/>
+        </w:rPr>
       </w:pPr>
       <w:r>
         <w:rPr>
           <w:rFonts w:eastAsiaTheme="minorEastAsia"/>
+          <w:lang w:val="en-US"/>
         </w:rPr>
         <w:t>Diogo Sá Dias - 1161605</w:t>
       </w:r>
     </w:p>
-    <w:p/>
-    <w:p>
-      <w:pPr>
-        <w:pStyle w:val="Heading3"/>
+    <w:p>
+      <w:pPr>
+        <w:rPr>
+          <w:lang w:val="en-US"/>
+        </w:rPr>
+      </w:pPr>
+    </w:p>
+    <w:p>
+      <w:pPr>
+        <w:pStyle w:val="Ttulo3"/>
         <w:rPr>
           <w:lang w:val="en-US"/>
         </w:rPr>
@@ -1189,43 +1139,15 @@
           <w:lang w:val="en-US"/>
         </w:rPr>
         <w:lastRenderedPageBreak/>
-        <w:t xml:space="preserve">[US202] As a Traffic manager, I which to find the closest port of a ship given its </w:t>
-      </w:r>
-      <w:proofErr w:type="spellStart"/>
-      <w:r>
+        <w:t>[US202] As a Traffic manager, I which to find the closest port of a ship given its CallSign, on a certain DateTime.</w:t>
+      </w:r>
+      <w:bookmarkEnd w:id="8"/>
+    </w:p>
+    <w:p>
+      <w:pPr>
         <w:rPr>
           <w:lang w:val="en-US"/>
         </w:rPr>
-        <w:t>CallSign</w:t>
-      </w:r>
-      <w:proofErr w:type="spellEnd"/>
-      <w:r>
-        <w:rPr>
-          <w:lang w:val="en-US"/>
-        </w:rPr>
-        <w:t xml:space="preserve">, on a certain </w:t>
-      </w:r>
-      <w:proofErr w:type="spellStart"/>
-      <w:r>
-        <w:rPr>
-          <w:lang w:val="en-US"/>
-        </w:rPr>
-        <w:t>DateTime</w:t>
-      </w:r>
-      <w:proofErr w:type="spellEnd"/>
-      <w:r>
-        <w:rPr>
-          <w:lang w:val="en-US"/>
-        </w:rPr>
-        <w:t>.</w:t>
-      </w:r>
-      <w:bookmarkEnd w:id="8"/>
-    </w:p>
-    <w:p>
-      <w:pPr>
-        <w:rPr>
-          <w:lang w:val="en-US"/>
-        </w:rPr>
       </w:pPr>
     </w:p>
     <w:p>
@@ -1233,13 +1155,8 @@
         <w:t>De acordo com o enunciado p</w:t>
       </w:r>
       <w:r>
-        <w:t xml:space="preserve">retende-se encontrar o porto mais próximo usando a 2D-Tree anteriormente criada. Para isso implementei um método da 2D-Tree designado de </w:t>
-      </w:r>
-      <w:proofErr w:type="spellStart"/>
-      <w:r>
-        <w:t>findNearestNeighbour</w:t>
-      </w:r>
-      <w:proofErr w:type="spellEnd"/>
+        <w:t>retende-se encontrar o porto mais próximo usando a 2D-Tree anteriormente criada. Para isso implementei um método da 2D-Tree designado de findNearestNeighbour</w:t>
+      </w:r>
       <w:r>
         <w:t>. Esse método vai calcular a distância entre o ponto dado e um nó da 2d-Tree, começando pela raiz e continuando, recursivamente por ambas os ramos da 2d-Tree</w:t>
       </w:r>
@@ -1266,7 +1183,17 @@
         <w:t xml:space="preserve"> e, caso a dimensão da árvore for alta ou a forma como os nós da árvore for especialmente organizada, a complexidade será n.</w:t>
       </w:r>
     </w:p>
-    <w:p/>
+    <w:p>
+      <w:pPr>
+        <w:jc w:val="right"/>
+      </w:pPr>
+      <w:r>
+        <w:t xml:space="preserve">Duarte Dias - </w:t>
+      </w:r>
+      <w:r>
+        <w:t>1190539</w:t>
+      </w:r>
+    </w:p>
     <w:p/>
     <w:sectPr>
       <w:footerReference w:type="default" r:id="rId11"/>
@@ -1310,7 +1237,7 @@
 <w:ftr xmlns:wpc="http://schemas.microsoft.com/office/word/2010/wordprocessingCanvas" xmlns:cx="http://schemas.microsoft.com/office/drawing/2014/chartex" xmlns:cx1="http://schemas.microsoft.com/office/drawing/2015/9/8/chartex" xmlns:cx2="http://schemas.microsoft.com/office/drawing/2015/10/21/chartex" xmlns:cx3="http://schemas.microsoft.com/office/drawing/2016/5/9/chartex" xmlns:cx4="http://schemas.microsoft.com/office/drawing/2016/5/10/chartex" xmlns:cx5="http://schemas.microsoft.com/office/drawing/2016/5/11/chartex" xmlns:cx6="http://schemas.microsoft.com/office/drawing/2016/5/12/chartex" xmlns:cx7="http://schemas.microsoft.com/office/drawing/2016/5/13/chartex" xmlns:cx8="http://schemas.microsoft.com/office/drawing/2016/5/14/chartex" xmlns:mc="http://schemas.openxmlformats.org/markup-compatibility/2006" xmlns:aink="http://schemas.microsoft.com/office/drawing/2016/ink" xmlns:am3d="http://schemas.microsoft.com/office/drawing/2017/model3d" xmlns:o="urn:schemas-microsoft-com:office:office" xmlns:r="http://schemas.openxmlformats.org/officeDocument/2006/relationships" xmlns:m="http://schemas.openxmlformats.org/officeDocument/2006/math" xmlns:v="urn:schemas-microsoft-com:vml" xmlns:wp14="http://schemas.microsoft.com/office/word/2010/wordprocessingDrawing" xmlns:wp="http://schemas.openxmlformats.org/drawingml/2006/wordprocessingDrawing" xmlns:w10="urn:schemas-microsoft-com:office:word" xmlns:w="http://schemas.openxmlformats.org/wordprocessingml/2006/main" xmlns:w14="http://schemas.microsoft.com/office/word/2010/wordml" xmlns:w15="http://schemas.microsoft.com/office/word/2012/wordml" xmlns:w16cex="http://schemas.microsoft.com/office/word/2018/wordml/cex" xmlns:w16cid="http://schemas.microsoft.com/office/word/2016/wordml/cid" xmlns:w16="http://schemas.microsoft.com/office/word/2018/wordml" xmlns:w16sdtdh="http://schemas.microsoft.com/office/word/2020/wordml/sdtdatahash" xmlns:w16se="http://schemas.microsoft.com/office/word/2015/wordml/symex" xmlns:wpg="http://schemas.microsoft.com/office/word/2010/wordprocessingGroup" xmlns:wpi="http://schemas.microsoft.com/office/word/2010/wordprocessingInk" xmlns:wne="http://schemas.microsoft.com/office/word/2006/wordml" xmlns:wps="http://schemas.microsoft.com/office/word/2010/wordprocessingShape" mc:Ignorable="w14 w15 w16se w16cid w16 w16cex w16sdtdh wp14">
   <w:p>
     <w:pPr>
-      <w:pStyle w:val="Footer"/>
+      <w:pStyle w:val="Rodap"/>
     </w:pPr>
     <w:r>
       <w:rPr>
@@ -1535,7 +1462,7 @@
     <w:lvl w:ilvl="0">
       <w:start w:val="1"/>
       <w:numFmt w:val="decimal"/>
-      <w:pStyle w:val="ListNumber"/>
+      <w:pStyle w:val="Listanumerada"/>
       <w:lvlText w:val="%1."/>
       <w:lvlJc w:val="left"/>
       <w:pPr>
@@ -1553,7 +1480,7 @@
     <w:lvl w:ilvl="0">
       <w:start w:val="1"/>
       <w:numFmt w:val="bullet"/>
-      <w:pStyle w:val="ListBullet"/>
+      <w:pStyle w:val="Listacommarcas"/>
       <w:lvlText w:val="−"/>
       <w:lvlJc w:val="left"/>
       <w:pPr>
@@ -2273,11 +2200,11 @@
     <w:qFormat/>
     <w:rsid w:val="00333D0D"/>
   </w:style>
-  <w:style w:type="paragraph" w:styleId="Heading1">
+  <w:style w:type="paragraph" w:styleId="Ttulo1">
     <w:name w:val="heading 1"/>
     <w:basedOn w:val="Normal"/>
     <w:next w:val="Normal"/>
-    <w:link w:val="Heading1Char"/>
+    <w:link w:val="Ttulo1Carter"/>
     <w:uiPriority w:val="9"/>
     <w:qFormat/>
     <w:rsid w:val="00333D0D"/>
@@ -2294,11 +2221,11 @@
       <w:sz w:val="32"/>
     </w:rPr>
   </w:style>
-  <w:style w:type="paragraph" w:styleId="Heading2">
+  <w:style w:type="paragraph" w:styleId="Ttulo2">
     <w:name w:val="heading 2"/>
     <w:basedOn w:val="Normal"/>
     <w:next w:val="Normal"/>
-    <w:link w:val="Heading2Char"/>
+    <w:link w:val="Ttulo2Carter"/>
     <w:uiPriority w:val="9"/>
     <w:unhideWhenUsed/>
     <w:qFormat/>
@@ -2317,11 +2244,11 @@
       <w:sz w:val="24"/>
     </w:rPr>
   </w:style>
-  <w:style w:type="paragraph" w:styleId="Heading3">
+  <w:style w:type="paragraph" w:styleId="Ttulo3">
     <w:name w:val="heading 3"/>
     <w:basedOn w:val="Normal"/>
     <w:next w:val="Normal"/>
-    <w:link w:val="Heading3Char"/>
+    <w:link w:val="Ttulo3Carter"/>
     <w:uiPriority w:val="9"/>
     <w:unhideWhenUsed/>
     <w:qFormat/>
@@ -2339,11 +2266,11 @@
       <w:szCs w:val="24"/>
     </w:rPr>
   </w:style>
-  <w:style w:type="paragraph" w:styleId="Heading6">
+  <w:style w:type="paragraph" w:styleId="Ttulo6">
     <w:name w:val="heading 6"/>
     <w:basedOn w:val="Normal"/>
     <w:next w:val="Normal"/>
-    <w:link w:val="Heading6Char"/>
+    <w:link w:val="Ttulo6Carter"/>
     <w:uiPriority w:val="9"/>
     <w:semiHidden/>
     <w:unhideWhenUsed/>
@@ -2360,11 +2287,11 @@
       <w:color w:val="004F5B" w:themeColor="accent1" w:themeShade="7F"/>
     </w:rPr>
   </w:style>
-  <w:style w:type="paragraph" w:styleId="Heading7">
+  <w:style w:type="paragraph" w:styleId="Ttulo7">
     <w:name w:val="heading 7"/>
     <w:basedOn w:val="Normal"/>
     <w:next w:val="Normal"/>
-    <w:link w:val="Heading7Char"/>
+    <w:link w:val="Ttulo7Carter"/>
     <w:uiPriority w:val="9"/>
     <w:semiHidden/>
     <w:unhideWhenUsed/>
@@ -2383,11 +2310,11 @@
       <w:color w:val="004F5B" w:themeColor="accent1" w:themeShade="7F"/>
     </w:rPr>
   </w:style>
-  <w:style w:type="paragraph" w:styleId="Heading8">
+  <w:style w:type="paragraph" w:styleId="Ttulo8">
     <w:name w:val="heading 8"/>
     <w:basedOn w:val="Normal"/>
     <w:next w:val="Normal"/>
-    <w:link w:val="Heading8Char"/>
+    <w:link w:val="Ttulo8Carter"/>
     <w:uiPriority w:val="9"/>
     <w:semiHidden/>
     <w:unhideWhenUsed/>
@@ -2405,11 +2332,11 @@
       <w:szCs w:val="21"/>
     </w:rPr>
   </w:style>
-  <w:style w:type="paragraph" w:styleId="Heading9">
+  <w:style w:type="paragraph" w:styleId="Ttulo9">
     <w:name w:val="heading 9"/>
     <w:basedOn w:val="Normal"/>
     <w:next w:val="Normal"/>
-    <w:link w:val="Heading9Char"/>
+    <w:link w:val="Ttulo9Carter"/>
     <w:uiPriority w:val="9"/>
     <w:semiHidden/>
     <w:unhideWhenUsed/>
@@ -2429,13 +2356,13 @@
       <w:szCs w:val="21"/>
     </w:rPr>
   </w:style>
-  <w:style w:type="character" w:default="1" w:styleId="DefaultParagraphFont">
+  <w:style w:type="character" w:default="1" w:styleId="Tipodeletrapredefinidodopargrafo">
     <w:name w:val="Default Paragraph Font"/>
     <w:uiPriority w:val="1"/>
     <w:semiHidden/>
     <w:unhideWhenUsed/>
   </w:style>
-  <w:style w:type="table" w:default="1" w:styleId="TableNormal">
+  <w:style w:type="table" w:default="1" w:styleId="Tabelanormal">
     <w:name w:val="Normal Table"/>
     <w:uiPriority w:val="99"/>
     <w:semiHidden/>
@@ -2450,16 +2377,16 @@
       </w:tblCellMar>
     </w:tblPr>
   </w:style>
-  <w:style w:type="numbering" w:default="1" w:styleId="NoList">
+  <w:style w:type="numbering" w:default="1" w:styleId="Semlista">
     <w:name w:val="No List"/>
     <w:uiPriority w:val="99"/>
     <w:semiHidden/>
     <w:unhideWhenUsed/>
   </w:style>
-  <w:style w:type="character" w:customStyle="1" w:styleId="Heading1Char">
-    <w:name w:val="Heading 1 Char"/>
-    <w:basedOn w:val="DefaultParagraphFont"/>
-    <w:link w:val="Heading1"/>
+  <w:style w:type="character" w:customStyle="1" w:styleId="Ttulo1Carter">
+    <w:name w:val="Título 1 Caráter"/>
+    <w:basedOn w:val="Tipodeletrapredefinidodopargrafo"/>
+    <w:link w:val="Ttulo1"/>
     <w:uiPriority w:val="9"/>
     <w:rsid w:val="00333D0D"/>
     <w:rPr>
@@ -2468,10 +2395,10 @@
       <w:sz w:val="32"/>
     </w:rPr>
   </w:style>
-  <w:style w:type="character" w:customStyle="1" w:styleId="Heading2Char">
-    <w:name w:val="Heading 2 Char"/>
-    <w:basedOn w:val="DefaultParagraphFont"/>
-    <w:link w:val="Heading2"/>
+  <w:style w:type="character" w:customStyle="1" w:styleId="Ttulo2Carter">
+    <w:name w:val="Título 2 Caráter"/>
+    <w:basedOn w:val="Tipodeletrapredefinidodopargrafo"/>
+    <w:link w:val="Ttulo2"/>
     <w:uiPriority w:val="9"/>
     <w:rsid w:val="00333D0D"/>
     <w:rPr>
@@ -2492,7 +2419,7 @@
       <w:jc w:val="center"/>
     </w:pPr>
   </w:style>
-  <w:style w:type="paragraph" w:styleId="ListBullet">
+  <w:style w:type="paragraph" w:styleId="Listacommarcas">
     <w:name w:val="List Bullet"/>
     <w:basedOn w:val="Normal"/>
     <w:uiPriority w:val="10"/>
@@ -2505,10 +2432,10 @@
       </w:numPr>
     </w:pPr>
   </w:style>
-  <w:style w:type="paragraph" w:styleId="Title">
+  <w:style w:type="paragraph" w:styleId="Ttulo">
     <w:name w:val="Title"/>
     <w:basedOn w:val="Normal"/>
-    <w:link w:val="TitleChar"/>
+    <w:link w:val="TtuloCarter"/>
     <w:uiPriority w:val="2"/>
     <w:unhideWhenUsed/>
     <w:qFormat/>
@@ -2525,10 +2452,10 @@
       <w:sz w:val="60"/>
     </w:rPr>
   </w:style>
-  <w:style w:type="character" w:customStyle="1" w:styleId="TitleChar">
-    <w:name w:val="Title Char"/>
-    <w:basedOn w:val="DefaultParagraphFont"/>
-    <w:link w:val="Title"/>
+  <w:style w:type="character" w:customStyle="1" w:styleId="TtuloCarter">
+    <w:name w:val="Título Caráter"/>
+    <w:basedOn w:val="Tipodeletrapredefinidodopargrafo"/>
+    <w:link w:val="Ttulo"/>
     <w:uiPriority w:val="2"/>
     <w:rsid w:val="00333D0D"/>
     <w:rPr>
@@ -2538,10 +2465,10 @@
       <w:sz w:val="60"/>
     </w:rPr>
   </w:style>
-  <w:style w:type="paragraph" w:styleId="Subtitle">
+  <w:style w:type="paragraph" w:styleId="Subttulo">
     <w:name w:val="Subtitle"/>
     <w:basedOn w:val="Normal"/>
-    <w:link w:val="SubtitleChar"/>
+    <w:link w:val="SubttuloCarter"/>
     <w:uiPriority w:val="3"/>
     <w:unhideWhenUsed/>
     <w:qFormat/>
@@ -2560,10 +2487,10 @@
       <w:sz w:val="26"/>
     </w:rPr>
   </w:style>
-  <w:style w:type="character" w:customStyle="1" w:styleId="SubtitleChar">
-    <w:name w:val="Subtitle Char"/>
-    <w:basedOn w:val="DefaultParagraphFont"/>
-    <w:link w:val="Subtitle"/>
+  <w:style w:type="character" w:customStyle="1" w:styleId="SubttuloCarter">
+    <w:name w:val="Subtítulo Caráter"/>
+    <w:basedOn w:val="Tipodeletrapredefinidodopargrafo"/>
+    <w:link w:val="Subttulo"/>
     <w:uiPriority w:val="3"/>
     <w:rsid w:val="00333D0D"/>
     <w:rPr>
@@ -2572,10 +2499,10 @@
       <w:sz w:val="26"/>
     </w:rPr>
   </w:style>
-  <w:style w:type="paragraph" w:styleId="Footer">
+  <w:style w:type="paragraph" w:styleId="Rodap">
     <w:name w:val="footer"/>
     <w:basedOn w:val="Normal"/>
-    <w:link w:val="FooterChar"/>
+    <w:link w:val="RodapCarter"/>
     <w:uiPriority w:val="99"/>
     <w:unhideWhenUsed/>
     <w:rsid w:val="00C6554A"/>
@@ -2587,10 +2514,10 @@
       <w:caps/>
     </w:rPr>
   </w:style>
-  <w:style w:type="character" w:customStyle="1" w:styleId="FooterChar">
-    <w:name w:val="Footer Char"/>
-    <w:basedOn w:val="DefaultParagraphFont"/>
-    <w:link w:val="Footer"/>
+  <w:style w:type="character" w:customStyle="1" w:styleId="RodapCarter">
+    <w:name w:val="Rodapé Caráter"/>
+    <w:basedOn w:val="Tipodeletrapredefinidodopargrafo"/>
+    <w:link w:val="Rodap"/>
     <w:uiPriority w:val="99"/>
     <w:rsid w:val="00C6554A"/>
     <w:rPr>
@@ -2608,10 +2535,10 @@
       <w:jc w:val="center"/>
     </w:pPr>
   </w:style>
-  <w:style w:type="paragraph" w:styleId="Header">
+  <w:style w:type="paragraph" w:styleId="Cabealho">
     <w:name w:val="header"/>
     <w:basedOn w:val="Normal"/>
-    <w:link w:val="HeaderChar"/>
+    <w:link w:val="CabealhoCarter"/>
     <w:uiPriority w:val="99"/>
     <w:unhideWhenUsed/>
     <w:rsid w:val="00C6554A"/>
@@ -2619,10 +2546,10 @@
       <w:spacing w:before="0" w:after="0" w:line="240" w:lineRule="auto"/>
     </w:pPr>
   </w:style>
-  <w:style w:type="character" w:customStyle="1" w:styleId="HeaderChar">
-    <w:name w:val="Header Char"/>
-    <w:basedOn w:val="DefaultParagraphFont"/>
-    <w:link w:val="Header"/>
+  <w:style w:type="character" w:customStyle="1" w:styleId="CabealhoCarter">
+    <w:name w:val="Cabeçalho Caráter"/>
+    <w:basedOn w:val="Tipodeletrapredefinidodopargrafo"/>
+    <w:link w:val="Cabealho"/>
     <w:uiPriority w:val="99"/>
     <w:rsid w:val="00C6554A"/>
     <w:rPr>
@@ -2632,7 +2559,7 @@
       <w:lang w:eastAsia="ja-JP"/>
     </w:rPr>
   </w:style>
-  <w:style w:type="paragraph" w:styleId="ListNumber">
+  <w:style w:type="paragraph" w:styleId="Listanumerada">
     <w:name w:val="List Number"/>
     <w:basedOn w:val="Normal"/>
     <w:uiPriority w:val="11"/>
@@ -2646,10 +2573,10 @@
       <w:contextualSpacing/>
     </w:pPr>
   </w:style>
-  <w:style w:type="character" w:customStyle="1" w:styleId="Heading3Char">
-    <w:name w:val="Heading 3 Char"/>
-    <w:basedOn w:val="DefaultParagraphFont"/>
-    <w:link w:val="Heading3"/>
+  <w:style w:type="character" w:customStyle="1" w:styleId="Ttulo3Carter">
+    <w:name w:val="Título 3 Caráter"/>
+    <w:basedOn w:val="Tipodeletrapredefinidodopargrafo"/>
+    <w:link w:val="Ttulo3"/>
     <w:uiPriority w:val="9"/>
     <w:rsid w:val="00C6554A"/>
     <w:rPr>
@@ -2659,10 +2586,10 @@
       <w:szCs w:val="24"/>
     </w:rPr>
   </w:style>
-  <w:style w:type="character" w:customStyle="1" w:styleId="Heading8Char">
-    <w:name w:val="Heading 8 Char"/>
-    <w:basedOn w:val="DefaultParagraphFont"/>
-    <w:link w:val="Heading8"/>
+  <w:style w:type="character" w:customStyle="1" w:styleId="Ttulo8Carter">
+    <w:name w:val="Título 8 Caráter"/>
+    <w:basedOn w:val="Tipodeletrapredefinidodopargrafo"/>
+    <w:link w:val="Ttulo8"/>
     <w:uiPriority w:val="9"/>
     <w:semiHidden/>
     <w:rsid w:val="00C6554A"/>
@@ -2672,10 +2599,10 @@
       <w:szCs w:val="21"/>
     </w:rPr>
   </w:style>
-  <w:style w:type="character" w:customStyle="1" w:styleId="Heading9Char">
-    <w:name w:val="Heading 9 Char"/>
-    <w:basedOn w:val="DefaultParagraphFont"/>
-    <w:link w:val="Heading9"/>
+  <w:style w:type="character" w:customStyle="1" w:styleId="Ttulo9Carter">
+    <w:name w:val="Título 9 Caráter"/>
+    <w:basedOn w:val="Tipodeletrapredefinidodopargrafo"/>
+    <w:link w:val="Ttulo9"/>
     <w:uiPriority w:val="9"/>
     <w:semiHidden/>
     <w:rsid w:val="00C6554A"/>
@@ -2687,9 +2614,9 @@
       <w:szCs w:val="21"/>
     </w:rPr>
   </w:style>
-  <w:style w:type="character" w:styleId="IntenseEmphasis">
+  <w:style w:type="character" w:styleId="nfaseIntensa">
     <w:name w:val="Intense Emphasis"/>
-    <w:basedOn w:val="DefaultParagraphFont"/>
+    <w:basedOn w:val="Tipodeletrapredefinidodopargrafo"/>
     <w:uiPriority w:val="21"/>
     <w:semiHidden/>
     <w:unhideWhenUsed/>
@@ -2701,11 +2628,11 @@
       <w:color w:val="007789" w:themeColor="accent1" w:themeShade="BF"/>
     </w:rPr>
   </w:style>
-  <w:style w:type="paragraph" w:styleId="IntenseQuote">
+  <w:style w:type="paragraph" w:styleId="CitaoIntensa">
     <w:name w:val="Intense Quote"/>
     <w:basedOn w:val="Normal"/>
     <w:next w:val="Normal"/>
-    <w:link w:val="IntenseQuoteChar"/>
+    <w:link w:val="CitaoIntensaCarter"/>
     <w:uiPriority w:val="30"/>
     <w:semiHidden/>
     <w:unhideWhenUsed/>
@@ -2726,10 +2653,10 @@
       <w:color w:val="007789" w:themeColor="accent1" w:themeShade="BF"/>
     </w:rPr>
   </w:style>
-  <w:style w:type="character" w:customStyle="1" w:styleId="IntenseQuoteChar">
-    <w:name w:val="Intense Quote Char"/>
-    <w:basedOn w:val="DefaultParagraphFont"/>
-    <w:link w:val="IntenseQuote"/>
+  <w:style w:type="character" w:customStyle="1" w:styleId="CitaoIntensaCarter">
+    <w:name w:val="Citação Intensa Caráter"/>
+    <w:basedOn w:val="Tipodeletrapredefinidodopargrafo"/>
+    <w:link w:val="CitaoIntensa"/>
     <w:uiPriority w:val="30"/>
     <w:semiHidden/>
     <w:rsid w:val="00C6554A"/>
@@ -2739,9 +2666,9 @@
       <w:color w:val="007789" w:themeColor="accent1" w:themeShade="BF"/>
     </w:rPr>
   </w:style>
-  <w:style w:type="character" w:styleId="IntenseReference">
+  <w:style w:type="character" w:styleId="RefernciaIntensa">
     <w:name w:val="Intense Reference"/>
-    <w:basedOn w:val="DefaultParagraphFont"/>
+    <w:basedOn w:val="Tipodeletrapredefinidodopargrafo"/>
     <w:uiPriority w:val="32"/>
     <w:semiHidden/>
     <w:unhideWhenUsed/>
@@ -2756,7 +2683,7 @@
       <w:spacing w:val="5"/>
     </w:rPr>
   </w:style>
-  <w:style w:type="paragraph" w:styleId="Caption">
+  <w:style w:type="paragraph" w:styleId="Legenda">
     <w:name w:val="caption"/>
     <w:basedOn w:val="Normal"/>
     <w:next w:val="Normal"/>
@@ -2775,10 +2702,10 @@
       <w:szCs w:val="18"/>
     </w:rPr>
   </w:style>
-  <w:style w:type="paragraph" w:styleId="BalloonText">
+  <w:style w:type="paragraph" w:styleId="Textodebalo">
     <w:name w:val="Balloon Text"/>
     <w:basedOn w:val="Normal"/>
-    <w:link w:val="BalloonTextChar"/>
+    <w:link w:val="TextodebaloCarter"/>
     <w:uiPriority w:val="99"/>
     <w:semiHidden/>
     <w:unhideWhenUsed/>
@@ -2791,10 +2718,10 @@
       <w:szCs w:val="18"/>
     </w:rPr>
   </w:style>
-  <w:style w:type="character" w:customStyle="1" w:styleId="BalloonTextChar">
-    <w:name w:val="Balloon Text Char"/>
-    <w:basedOn w:val="DefaultParagraphFont"/>
-    <w:link w:val="BalloonText"/>
+  <w:style w:type="character" w:customStyle="1" w:styleId="TextodebaloCarter">
+    <w:name w:val="Texto de balão Caráter"/>
+    <w:basedOn w:val="Tipodeletrapredefinidodopargrafo"/>
+    <w:link w:val="Textodebalo"/>
     <w:uiPriority w:val="99"/>
     <w:semiHidden/>
     <w:rsid w:val="00C6554A"/>
@@ -2803,7 +2730,7 @@
       <w:szCs w:val="18"/>
     </w:rPr>
   </w:style>
-  <w:style w:type="paragraph" w:styleId="BlockText">
+  <w:style w:type="paragraph" w:styleId="Textodebloco">
     <w:name w:val="Block Text"/>
     <w:basedOn w:val="Normal"/>
     <w:uiPriority w:val="99"/>
@@ -2826,10 +2753,10 @@
       <w:color w:val="007789" w:themeColor="accent1" w:themeShade="BF"/>
     </w:rPr>
   </w:style>
-  <w:style w:type="paragraph" w:styleId="BodyText3">
+  <w:style w:type="paragraph" w:styleId="Corpodetexto3">
     <w:name w:val="Body Text 3"/>
     <w:basedOn w:val="Normal"/>
-    <w:link w:val="BodyText3Char"/>
+    <w:link w:val="Corpodetexto3Carter"/>
     <w:uiPriority w:val="99"/>
     <w:semiHidden/>
     <w:unhideWhenUsed/>
@@ -2841,10 +2768,10 @@
       <w:szCs w:val="16"/>
     </w:rPr>
   </w:style>
-  <w:style w:type="character" w:customStyle="1" w:styleId="BodyText3Char">
-    <w:name w:val="Body Text 3 Char"/>
-    <w:basedOn w:val="DefaultParagraphFont"/>
-    <w:link w:val="BodyText3"/>
+  <w:style w:type="character" w:customStyle="1" w:styleId="Corpodetexto3Carter">
+    <w:name w:val="Corpo de texto 3 Caráter"/>
+    <w:basedOn w:val="Tipodeletrapredefinidodopargrafo"/>
+    <w:link w:val="Corpodetexto3"/>
     <w:uiPriority w:val="99"/>
     <w:semiHidden/>
     <w:rsid w:val="00C6554A"/>
@@ -2852,10 +2779,10 @@
       <w:szCs w:val="16"/>
     </w:rPr>
   </w:style>
-  <w:style w:type="paragraph" w:styleId="BodyTextIndent3">
+  <w:style w:type="paragraph" w:styleId="Avanodecorpodetexto3">
     <w:name w:val="Body Text Indent 3"/>
     <w:basedOn w:val="Normal"/>
-    <w:link w:val="BodyTextIndent3Char"/>
+    <w:link w:val="Avanodecorpodetexto3Carter"/>
     <w:uiPriority w:val="99"/>
     <w:semiHidden/>
     <w:unhideWhenUsed/>
@@ -2868,10 +2795,10 @@
       <w:szCs w:val="16"/>
     </w:rPr>
   </w:style>
-  <w:style w:type="character" w:customStyle="1" w:styleId="BodyTextIndent3Char">
-    <w:name w:val="Body Text Indent 3 Char"/>
-    <w:basedOn w:val="DefaultParagraphFont"/>
-    <w:link w:val="BodyTextIndent3"/>
+  <w:style w:type="character" w:customStyle="1" w:styleId="Avanodecorpodetexto3Carter">
+    <w:name w:val="Avanço de corpo de texto 3 Caráter"/>
+    <w:basedOn w:val="Tipodeletrapredefinidodopargrafo"/>
+    <w:link w:val="Avanodecorpodetexto3"/>
     <w:uiPriority w:val="99"/>
     <w:semiHidden/>
     <w:rsid w:val="00C6554A"/>
@@ -2879,9 +2806,9 @@
       <w:szCs w:val="16"/>
     </w:rPr>
   </w:style>
-  <w:style w:type="character" w:styleId="CommentReference">
+  <w:style w:type="character" w:styleId="Refdecomentrio">
     <w:name w:val="annotation reference"/>
-    <w:basedOn w:val="DefaultParagraphFont"/>
+    <w:basedOn w:val="Tipodeletrapredefinidodopargrafo"/>
     <w:uiPriority w:val="99"/>
     <w:semiHidden/>
     <w:unhideWhenUsed/>
@@ -2891,10 +2818,10 @@
       <w:szCs w:val="16"/>
     </w:rPr>
   </w:style>
-  <w:style w:type="paragraph" w:styleId="CommentText">
+  <w:style w:type="paragraph" w:styleId="Textodecomentrio">
     <w:name w:val="annotation text"/>
     <w:basedOn w:val="Normal"/>
-    <w:link w:val="CommentTextChar"/>
+    <w:link w:val="TextodecomentrioCarter"/>
     <w:uiPriority w:val="99"/>
     <w:semiHidden/>
     <w:unhideWhenUsed/>
@@ -2906,10 +2833,10 @@
       <w:szCs w:val="20"/>
     </w:rPr>
   </w:style>
-  <w:style w:type="character" w:customStyle="1" w:styleId="CommentTextChar">
-    <w:name w:val="Comment Text Char"/>
-    <w:basedOn w:val="DefaultParagraphFont"/>
-    <w:link w:val="CommentText"/>
+  <w:style w:type="character" w:customStyle="1" w:styleId="TextodecomentrioCarter">
+    <w:name w:val="Texto de comentário Caráter"/>
+    <w:basedOn w:val="Tipodeletrapredefinidodopargrafo"/>
+    <w:link w:val="Textodecomentrio"/>
     <w:uiPriority w:val="99"/>
     <w:semiHidden/>
     <w:rsid w:val="00C6554A"/>
@@ -2917,11 +2844,11 @@
       <w:szCs w:val="20"/>
     </w:rPr>
   </w:style>
-  <w:style w:type="paragraph" w:styleId="CommentSubject">
+  <w:style w:type="paragraph" w:styleId="Assuntodecomentrio">
     <w:name w:val="annotation subject"/>
-    <w:basedOn w:val="CommentText"/>
-    <w:next w:val="CommentText"/>
-    <w:link w:val="CommentSubjectChar"/>
+    <w:basedOn w:val="Textodecomentrio"/>
+    <w:next w:val="Textodecomentrio"/>
+    <w:link w:val="AssuntodecomentrioCarter"/>
     <w:uiPriority w:val="99"/>
     <w:semiHidden/>
     <w:unhideWhenUsed/>
@@ -2931,10 +2858,10 @@
       <w:bCs/>
     </w:rPr>
   </w:style>
-  <w:style w:type="character" w:customStyle="1" w:styleId="CommentSubjectChar">
-    <w:name w:val="Comment Subject Char"/>
-    <w:basedOn w:val="CommentTextChar"/>
-    <w:link w:val="CommentSubject"/>
+  <w:style w:type="character" w:customStyle="1" w:styleId="AssuntodecomentrioCarter">
+    <w:name w:val="Assunto de comentário Caráter"/>
+    <w:basedOn w:val="TextodecomentrioCarter"/>
+    <w:link w:val="Assuntodecomentrio"/>
     <w:uiPriority w:val="99"/>
     <w:semiHidden/>
     <w:rsid w:val="00C6554A"/>
@@ -2944,10 +2871,10 @@
       <w:szCs w:val="20"/>
     </w:rPr>
   </w:style>
-  <w:style w:type="paragraph" w:styleId="DocumentMap">
+  <w:style w:type="paragraph" w:styleId="Mapadodocumento">
     <w:name w:val="Document Map"/>
     <w:basedOn w:val="Normal"/>
-    <w:link w:val="DocumentMapChar"/>
+    <w:link w:val="MapadodocumentoCarter"/>
     <w:uiPriority w:val="99"/>
     <w:semiHidden/>
     <w:unhideWhenUsed/>
@@ -2960,10 +2887,10 @@
       <w:szCs w:val="16"/>
     </w:rPr>
   </w:style>
-  <w:style w:type="character" w:customStyle="1" w:styleId="DocumentMapChar">
-    <w:name w:val="Document Map Char"/>
-    <w:basedOn w:val="DefaultParagraphFont"/>
-    <w:link w:val="DocumentMap"/>
+  <w:style w:type="character" w:customStyle="1" w:styleId="MapadodocumentoCarter">
+    <w:name w:val="Mapa do documento Caráter"/>
+    <w:basedOn w:val="Tipodeletrapredefinidodopargrafo"/>
+    <w:link w:val="Mapadodocumento"/>
     <w:uiPriority w:val="99"/>
     <w:semiHidden/>
     <w:rsid w:val="00C6554A"/>
@@ -2972,10 +2899,10 @@
       <w:szCs w:val="16"/>
     </w:rPr>
   </w:style>
-  <w:style w:type="paragraph" w:styleId="EndnoteText">
+  <w:style w:type="paragraph" w:styleId="Textodenotadefim">
     <w:name w:val="endnote text"/>
     <w:basedOn w:val="Normal"/>
-    <w:link w:val="EndnoteTextChar"/>
+    <w:link w:val="TextodenotadefimCarter"/>
     <w:uiPriority w:val="99"/>
     <w:semiHidden/>
     <w:unhideWhenUsed/>
@@ -2987,10 +2914,10 @@
       <w:szCs w:val="20"/>
     </w:rPr>
   </w:style>
-  <w:style w:type="character" w:customStyle="1" w:styleId="EndnoteTextChar">
-    <w:name w:val="Endnote Text Char"/>
-    <w:basedOn w:val="DefaultParagraphFont"/>
-    <w:link w:val="EndnoteText"/>
+  <w:style w:type="character" w:customStyle="1" w:styleId="TextodenotadefimCarter">
+    <w:name w:val="Texto de nota de fim Caráter"/>
+    <w:basedOn w:val="Tipodeletrapredefinidodopargrafo"/>
+    <w:link w:val="Textodenotadefim"/>
     <w:uiPriority w:val="99"/>
     <w:semiHidden/>
     <w:rsid w:val="00C6554A"/>
@@ -2998,7 +2925,7 @@
       <w:szCs w:val="20"/>
     </w:rPr>
   </w:style>
-  <w:style w:type="paragraph" w:styleId="EnvelopeReturn">
+  <w:style w:type="paragraph" w:styleId="Remetente">
     <w:name w:val="envelope return"/>
     <w:basedOn w:val="Normal"/>
     <w:uiPriority w:val="99"/>
@@ -3013,9 +2940,9 @@
       <w:szCs w:val="20"/>
     </w:rPr>
   </w:style>
-  <w:style w:type="character" w:styleId="FollowedHyperlink">
+  <w:style w:type="character" w:styleId="Hiperligaovisitada">
     <w:name w:val="FollowedHyperlink"/>
-    <w:basedOn w:val="DefaultParagraphFont"/>
+    <w:basedOn w:val="Tipodeletrapredefinidodopargrafo"/>
     <w:uiPriority w:val="99"/>
     <w:semiHidden/>
     <w:unhideWhenUsed/>
@@ -3025,10 +2952,10 @@
       <w:u w:val="single"/>
     </w:rPr>
   </w:style>
-  <w:style w:type="paragraph" w:styleId="FootnoteText">
+  <w:style w:type="paragraph" w:styleId="Textodenotaderodap">
     <w:name w:val="footnote text"/>
     <w:basedOn w:val="Normal"/>
-    <w:link w:val="FootnoteTextChar"/>
+    <w:link w:val="TextodenotaderodapCarter"/>
     <w:uiPriority w:val="99"/>
     <w:semiHidden/>
     <w:unhideWhenUsed/>
@@ -3040,10 +2967,10 @@
       <w:szCs w:val="20"/>
     </w:rPr>
   </w:style>
-  <w:style w:type="character" w:customStyle="1" w:styleId="FootnoteTextChar">
-    <w:name w:val="Footnote Text Char"/>
-    <w:basedOn w:val="DefaultParagraphFont"/>
-    <w:link w:val="FootnoteText"/>
+  <w:style w:type="character" w:customStyle="1" w:styleId="TextodenotaderodapCarter">
+    <w:name w:val="Texto de nota de rodapé Caráter"/>
+    <w:basedOn w:val="Tipodeletrapredefinidodopargrafo"/>
+    <w:link w:val="Textodenotaderodap"/>
     <w:uiPriority w:val="99"/>
     <w:semiHidden/>
     <w:rsid w:val="00C6554A"/>
@@ -3051,9 +2978,9 @@
       <w:szCs w:val="20"/>
     </w:rPr>
   </w:style>
-  <w:style w:type="character" w:styleId="HTMLCode">
+  <w:style w:type="character" w:styleId="CdigoHTML">
     <w:name w:val="HTML Code"/>
-    <w:basedOn w:val="DefaultParagraphFont"/>
+    <w:basedOn w:val="Tipodeletrapredefinidodopargrafo"/>
     <w:uiPriority w:val="99"/>
     <w:semiHidden/>
     <w:unhideWhenUsed/>
@@ -3064,9 +2991,9 @@
       <w:szCs w:val="20"/>
     </w:rPr>
   </w:style>
-  <w:style w:type="character" w:styleId="HTMLKeyboard">
+  <w:style w:type="character" w:styleId="TecladoHTML">
     <w:name w:val="HTML Keyboard"/>
-    <w:basedOn w:val="DefaultParagraphFont"/>
+    <w:basedOn w:val="Tipodeletrapredefinidodopargrafo"/>
     <w:uiPriority w:val="99"/>
     <w:semiHidden/>
     <w:unhideWhenUsed/>
@@ -3077,10 +3004,10 @@
       <w:szCs w:val="20"/>
     </w:rPr>
   </w:style>
-  <w:style w:type="paragraph" w:styleId="HTMLPreformatted">
+  <w:style w:type="paragraph" w:styleId="HTMLpr-formatado">
     <w:name w:val="HTML Preformatted"/>
     <w:basedOn w:val="Normal"/>
-    <w:link w:val="HTMLPreformattedChar"/>
+    <w:link w:val="HTMLpr-formatadoCarter"/>
     <w:uiPriority w:val="99"/>
     <w:semiHidden/>
     <w:unhideWhenUsed/>
@@ -3093,10 +3020,10 @@
       <w:szCs w:val="20"/>
     </w:rPr>
   </w:style>
-  <w:style w:type="character" w:customStyle="1" w:styleId="HTMLPreformattedChar">
-    <w:name w:val="HTML Preformatted Char"/>
-    <w:basedOn w:val="DefaultParagraphFont"/>
-    <w:link w:val="HTMLPreformatted"/>
+  <w:style w:type="character" w:customStyle="1" w:styleId="HTMLpr-formatadoCarter">
+    <w:name w:val="HTML pré-formatado Caráter"/>
+    <w:basedOn w:val="Tipodeletrapredefinidodopargrafo"/>
+    <w:link w:val="HTMLpr-formatado"/>
     <w:uiPriority w:val="99"/>
     <w:semiHidden/>
     <w:rsid w:val="00C6554A"/>
@@ -3105,9 +3032,9 @@
       <w:szCs w:val="20"/>
     </w:rPr>
   </w:style>
-  <w:style w:type="character" w:styleId="HTMLTypewriter">
+  <w:style w:type="character" w:styleId="MquinadeescreverHTML">
     <w:name w:val="HTML Typewriter"/>
-    <w:basedOn w:val="DefaultParagraphFont"/>
+    <w:basedOn w:val="Tipodeletrapredefinidodopargrafo"/>
     <w:uiPriority w:val="99"/>
     <w:semiHidden/>
     <w:unhideWhenUsed/>
@@ -3118,9 +3045,9 @@
       <w:szCs w:val="20"/>
     </w:rPr>
   </w:style>
-  <w:style w:type="character" w:styleId="Hyperlink">
+  <w:style w:type="character" w:styleId="Hiperligao">
     <w:name w:val="Hyperlink"/>
-    <w:basedOn w:val="DefaultParagraphFont"/>
+    <w:basedOn w:val="Tipodeletrapredefinidodopargrafo"/>
     <w:uiPriority w:val="99"/>
     <w:unhideWhenUsed/>
     <w:rsid w:val="00C6554A"/>
@@ -3129,9 +3056,9 @@
       <w:u w:val="single"/>
     </w:rPr>
   </w:style>
-  <w:style w:type="paragraph" w:styleId="MacroText">
+  <w:style w:type="paragraph" w:styleId="Textodemacro">
     <w:name w:val="macro"/>
-    <w:link w:val="MacroTextChar"/>
+    <w:link w:val="TextodemacroCarter"/>
     <w:uiPriority w:val="99"/>
     <w:semiHidden/>
     <w:unhideWhenUsed/>
@@ -3155,10 +3082,10 @@
       <w:szCs w:val="20"/>
     </w:rPr>
   </w:style>
-  <w:style w:type="character" w:customStyle="1" w:styleId="MacroTextChar">
-    <w:name w:val="Macro Text Char"/>
-    <w:basedOn w:val="DefaultParagraphFont"/>
-    <w:link w:val="MacroText"/>
+  <w:style w:type="character" w:customStyle="1" w:styleId="TextodemacroCarter">
+    <w:name w:val="Texto de macro Caráter"/>
+    <w:basedOn w:val="Tipodeletrapredefinidodopargrafo"/>
+    <w:link w:val="Textodemacro"/>
     <w:uiPriority w:val="99"/>
     <w:semiHidden/>
     <w:rsid w:val="00C6554A"/>
@@ -3167,9 +3094,9 @@
       <w:szCs w:val="20"/>
     </w:rPr>
   </w:style>
-  <w:style w:type="character" w:styleId="PlaceholderText">
+  <w:style w:type="character" w:styleId="TextodoMarcadordePosio">
     <w:name w:val="Placeholder Text"/>
-    <w:basedOn w:val="DefaultParagraphFont"/>
+    <w:basedOn w:val="Tipodeletrapredefinidodopargrafo"/>
     <w:uiPriority w:val="99"/>
     <w:semiHidden/>
     <w:rsid w:val="00C6554A"/>
@@ -3177,10 +3104,10 @@
       <w:color w:val="595959" w:themeColor="text1" w:themeTint="A6"/>
     </w:rPr>
   </w:style>
-  <w:style w:type="paragraph" w:styleId="PlainText">
+  <w:style w:type="paragraph" w:styleId="Textosimples">
     <w:name w:val="Plain Text"/>
     <w:basedOn w:val="Normal"/>
-    <w:link w:val="PlainTextChar"/>
+    <w:link w:val="TextosimplesCarter"/>
     <w:uiPriority w:val="99"/>
     <w:semiHidden/>
     <w:unhideWhenUsed/>
@@ -3193,10 +3120,10 @@
       <w:szCs w:val="21"/>
     </w:rPr>
   </w:style>
-  <w:style w:type="character" w:customStyle="1" w:styleId="PlainTextChar">
-    <w:name w:val="Plain Text Char"/>
-    <w:basedOn w:val="DefaultParagraphFont"/>
-    <w:link w:val="PlainText"/>
+  <w:style w:type="character" w:customStyle="1" w:styleId="TextosimplesCarter">
+    <w:name w:val="Texto simples Caráter"/>
+    <w:basedOn w:val="Tipodeletrapredefinidodopargrafo"/>
+    <w:link w:val="Textosimples"/>
     <w:uiPriority w:val="99"/>
     <w:semiHidden/>
     <w:rsid w:val="00C6554A"/>
@@ -3205,10 +3132,10 @@
       <w:szCs w:val="21"/>
     </w:rPr>
   </w:style>
-  <w:style w:type="character" w:customStyle="1" w:styleId="Heading7Char">
-    <w:name w:val="Heading 7 Char"/>
-    <w:basedOn w:val="DefaultParagraphFont"/>
-    <w:link w:val="Heading7"/>
+  <w:style w:type="character" w:customStyle="1" w:styleId="Ttulo7Carter">
+    <w:name w:val="Título 7 Caráter"/>
+    <w:basedOn w:val="Tipodeletrapredefinidodopargrafo"/>
+    <w:link w:val="Ttulo7"/>
     <w:uiPriority w:val="9"/>
     <w:semiHidden/>
     <w:rsid w:val="002554CD"/>
@@ -3219,10 +3146,10 @@
       <w:color w:val="004F5B" w:themeColor="accent1" w:themeShade="7F"/>
     </w:rPr>
   </w:style>
-  <w:style w:type="character" w:customStyle="1" w:styleId="Heading6Char">
-    <w:name w:val="Heading 6 Char"/>
-    <w:basedOn w:val="DefaultParagraphFont"/>
-    <w:link w:val="Heading6"/>
+  <w:style w:type="character" w:customStyle="1" w:styleId="Ttulo6Carter">
+    <w:name w:val="Título 6 Caráter"/>
+    <w:basedOn w:val="Tipodeletrapredefinidodopargrafo"/>
+    <w:link w:val="Ttulo6"/>
     <w:uiPriority w:val="9"/>
     <w:semiHidden/>
     <w:rsid w:val="002554CD"/>
@@ -3231,9 +3158,9 @@
       <w:color w:val="004F5B" w:themeColor="accent1" w:themeShade="7F"/>
     </w:rPr>
   </w:style>
-  <w:style w:type="paragraph" w:styleId="TOCHeading">
+  <w:style w:type="paragraph" w:styleId="Cabealhodondice">
     <w:name w:val="TOC Heading"/>
-    <w:basedOn w:val="Heading1"/>
+    <w:basedOn w:val="Ttulo1"/>
     <w:next w:val="Normal"/>
     <w:uiPriority w:val="39"/>
     <w:unhideWhenUsed/>
@@ -3249,7 +3176,7 @@
       <w:lang w:val="en-US"/>
     </w:rPr>
   </w:style>
-  <w:style w:type="paragraph" w:styleId="TOC1">
+  <w:style w:type="paragraph" w:styleId="ndice1">
     <w:name w:val="toc 1"/>
     <w:basedOn w:val="Normal"/>
     <w:next w:val="Normal"/>
@@ -3261,7 +3188,7 @@
       <w:spacing w:after="100"/>
     </w:pPr>
   </w:style>
-  <w:style w:type="paragraph" w:styleId="TOC2">
+  <w:style w:type="paragraph" w:styleId="ndice2">
     <w:name w:val="toc 2"/>
     <w:basedOn w:val="Normal"/>
     <w:next w:val="Normal"/>
@@ -3274,7 +3201,7 @@
       <w:ind w:left="220"/>
     </w:pPr>
   </w:style>
-  <w:style w:type="paragraph" w:styleId="TOC3">
+  <w:style w:type="paragraph" w:styleId="ndice3">
     <w:name w:val="toc 3"/>
     <w:basedOn w:val="Normal"/>
     <w:next w:val="Normal"/>

</xml_diff>